<commit_message>
add case models, docs development
</commit_message>
<xml_diff>
--- a/docs/inWork/ВКР.docx
+++ b/docs/inWork/ВКР.docx
@@ -469,21 +469,7 @@
         <w:rPr>
           <w:rFonts w:ascii="Times New Roman" w:hAnsi="Times New Roman" w:cs="Times New Roman"/>
         </w:rPr>
-        <w:t xml:space="preserve">Профессор департамента программной инженерии факультета компьютерных наук И. Р. </w:t>
-      </w:r>
-      <w:proofErr w:type="spellStart"/>
-      <w:r>
-        <w:rPr>
-          <w:rFonts w:ascii="Times New Roman" w:hAnsi="Times New Roman" w:cs="Times New Roman"/>
-        </w:rPr>
-        <w:t>Агамирзян</w:t>
-      </w:r>
-      <w:proofErr w:type="spellEnd"/>
-      <w:r>
-        <w:rPr>
-          <w:rFonts w:ascii="Times New Roman" w:hAnsi="Times New Roman" w:cs="Times New Roman"/>
-        </w:rPr>
-        <w:t>.</w:t>
+        <w:t>Профессор департамента программной инженерии факультета компьютерных наук И. Р. Агамирзян.</w:t>
       </w:r>
     </w:p>
     <w:p>
@@ -806,43 +792,7 @@
           <w:sz w:val="24"/>
           <w:szCs w:val="24"/>
         </w:rPr>
-        <w:t xml:space="preserve">С момента осознания человеческого мозга как важнейшей части человеческого тела, буквально все, что представлено человеческим существом, его опыт и знания, постарались познать все нюансы работы мозга. В этом деле мы уже достигли определенных высот, но мы только в начале пути. Для изучения мозга создано множество технологий, позволяющих буквально заглянуть внутрь процесса работы мозга, а иногда даже общаться с ним. В настоящее время индустрия </w:t>
-      </w:r>
-      <w:proofErr w:type="spellStart"/>
-      <w:r>
-        <w:rPr>
-          <w:rFonts w:ascii="Times New Roman" w:hAnsi="Times New Roman" w:cs="Times New Roman"/>
-          <w:sz w:val="24"/>
-          <w:szCs w:val="24"/>
-        </w:rPr>
-        <w:t>нейроинтерфейсов</w:t>
-      </w:r>
-      <w:proofErr w:type="spellEnd"/>
-      <w:r>
-        <w:rPr>
-          <w:rFonts w:ascii="Times New Roman" w:hAnsi="Times New Roman" w:cs="Times New Roman"/>
-          <w:sz w:val="24"/>
-          <w:szCs w:val="24"/>
-        </w:rPr>
-        <w:t xml:space="preserve"> стремительно развивается, возможно, в обозримом будущем появятся инвазивные </w:t>
-      </w:r>
-      <w:proofErr w:type="spellStart"/>
-      <w:r>
-        <w:rPr>
-          <w:rFonts w:ascii="Times New Roman" w:hAnsi="Times New Roman" w:cs="Times New Roman"/>
-          <w:sz w:val="24"/>
-          <w:szCs w:val="24"/>
-        </w:rPr>
-        <w:t>нейроинтерфейсы</w:t>
-      </w:r>
-      <w:proofErr w:type="spellEnd"/>
-      <w:r>
-        <w:rPr>
-          <w:rFonts w:ascii="Times New Roman" w:hAnsi="Times New Roman" w:cs="Times New Roman"/>
-          <w:sz w:val="24"/>
-          <w:szCs w:val="24"/>
-        </w:rPr>
-        <w:t>, которые прочно войдут в повседневную жизнь человечества. Но пока это время не пришло, необходимо использовать то, что есть, и развивать основу на неинвазивных интерфейсах, пока инвазивные не войдут в нашу повседневную жизнь. Эта работа описывает прототип интерфейса мозг-компьютер, описывает, как он будет работать, и все этапы этого проекта.</w:t>
+        <w:t>С момента осознания человеческого мозга как важнейшей части человеческого тела, буквально все, что представлено человеческим существом, его опыт и знания, постарались познать все нюансы работы мозга. В этом деле мы уже достигли определенных высот, но мы только в начале пути. Для изучения мозга создано множество технологий, позволяющих буквально заглянуть внутрь процесса работы мозга, а иногда даже общаться с ним. В настоящее время индустрия нейроинтерфейсов стремительно развивается, возможно, в обозримом будущем появятся инвазивные нейроинтерфейсы, которые прочно войдут в повседневную жизнь человечества. Но пока это время не пришло, необходимо использовать то, что есть, и развивать основу на неинвазивных интерфейсах, пока инвазивные не войдут в нашу повседневную жизнь. Эта работа описывает прототип интерфейса мозг-компьютер, описывает, как он будет работать, и все этапы этого проекта.</w:t>
       </w:r>
     </w:p>
     <w:p>
@@ -904,61 +854,7 @@
           <w:sz w:val="24"/>
           <w:szCs w:val="24"/>
         </w:rPr>
-        <w:t xml:space="preserve"> </w:t>
-      </w:r>
-      <w:proofErr w:type="spellStart"/>
-      <w:r>
-        <w:rPr>
-          <w:rFonts w:ascii="Times New Roman" w:hAnsi="Times New Roman" w:cs="Times New Roman"/>
-          <w:sz w:val="24"/>
-          <w:szCs w:val="24"/>
-        </w:rPr>
-        <w:t>Bluetooth</w:t>
-      </w:r>
-      <w:proofErr w:type="spellEnd"/>
-      <w:r>
-        <w:rPr>
-          <w:rFonts w:ascii="Times New Roman" w:hAnsi="Times New Roman" w:cs="Times New Roman"/>
-          <w:sz w:val="24"/>
-          <w:szCs w:val="24"/>
-        </w:rPr>
-        <w:t xml:space="preserve">, ЭЭГ, P300, </w:t>
-      </w:r>
-      <w:proofErr w:type="spellStart"/>
-      <w:r>
-        <w:rPr>
-          <w:rFonts w:ascii="Times New Roman" w:hAnsi="Times New Roman" w:cs="Times New Roman"/>
-          <w:sz w:val="24"/>
-          <w:szCs w:val="24"/>
-        </w:rPr>
-        <w:t>биосигнал</w:t>
-      </w:r>
-      <w:proofErr w:type="spellEnd"/>
-      <w:r>
-        <w:rPr>
-          <w:rFonts w:ascii="Times New Roman" w:hAnsi="Times New Roman" w:cs="Times New Roman"/>
-          <w:sz w:val="24"/>
-          <w:szCs w:val="24"/>
-        </w:rPr>
-        <w:t xml:space="preserve">, ИМК, биопотенциалы, </w:t>
-      </w:r>
-      <w:proofErr w:type="spellStart"/>
-      <w:r>
-        <w:rPr>
-          <w:rFonts w:ascii="Times New Roman" w:hAnsi="Times New Roman" w:cs="Times New Roman"/>
-          <w:sz w:val="24"/>
-          <w:szCs w:val="24"/>
-        </w:rPr>
-        <w:t>нейроинтерфейс</w:t>
-      </w:r>
-      <w:proofErr w:type="spellEnd"/>
-      <w:r>
-        <w:rPr>
-          <w:rFonts w:ascii="Times New Roman" w:hAnsi="Times New Roman" w:cs="Times New Roman"/>
-          <w:sz w:val="24"/>
-          <w:szCs w:val="24"/>
-        </w:rPr>
-        <w:t>.</w:t>
+        <w:t xml:space="preserve"> Bluetooth, ЭЭГ, P300, биосигнал, ИМК, биопотенциалы, нейроинтерфейс.</w:t>
       </w:r>
     </w:p>
     <w:p>
@@ -1143,47 +1039,7 @@
           <w:szCs w:val="24"/>
           <w:lang w:val="en-US"/>
         </w:rPr>
-        <w:t xml:space="preserve">From the moment of consciousness of the human brain as the most important part of the human body, literally is all that of human being represented, his experience and knowledge, tried to know all the nuances of brain work. We have already reached certain heights in this undertaking, but we are only at the beginning of the path. To study the brain, many technologies have been created that allow you to literally look inside the process of the brain work, and sometimes even communicate with it. Nowadays, the industry of </w:t>
-      </w:r>
-      <w:proofErr w:type="spellStart"/>
-      <w:r>
-        <w:rPr>
-          <w:rFonts w:ascii="Times New Roman" w:hAnsi="Times New Roman" w:cs="Times New Roman"/>
-          <w:sz w:val="24"/>
-          <w:szCs w:val="24"/>
-          <w:lang w:val="en-US"/>
-        </w:rPr>
-        <w:t>neurointerfaces</w:t>
-      </w:r>
-      <w:proofErr w:type="spellEnd"/>
-      <w:r>
-        <w:rPr>
-          <w:rFonts w:ascii="Times New Roman" w:hAnsi="Times New Roman" w:cs="Times New Roman"/>
-          <w:sz w:val="24"/>
-          <w:szCs w:val="24"/>
-          <w:lang w:val="en-US"/>
-        </w:rPr>
-        <w:t xml:space="preserve"> is rapidly developing, perhaps in the foreseeable future there will be invasive </w:t>
-      </w:r>
-      <w:proofErr w:type="spellStart"/>
-      <w:r>
-        <w:rPr>
-          <w:rFonts w:ascii="Times New Roman" w:hAnsi="Times New Roman" w:cs="Times New Roman"/>
-          <w:sz w:val="24"/>
-          <w:szCs w:val="24"/>
-          <w:lang w:val="en-US"/>
-        </w:rPr>
-        <w:t>neurointerfaces</w:t>
-      </w:r>
-      <w:proofErr w:type="spellEnd"/>
-      <w:r>
-        <w:rPr>
-          <w:rFonts w:ascii="Times New Roman" w:hAnsi="Times New Roman" w:cs="Times New Roman"/>
-          <w:sz w:val="24"/>
-          <w:szCs w:val="24"/>
-          <w:lang w:val="en-US"/>
-        </w:rPr>
-        <w:t xml:space="preserve"> that will firmly enter the everyday life of mankind. But until this time has come, it is necessary to use what is exist and develop a basis on non-invasive interfaces until invasive ones come into our everyday life. This paper describes the prototype of brain-computer interface, describes how it will work and all stages of this project.</w:t>
+        <w:t>From the moment of consciousness of the human brain as the most important part of the human body, literally is all that of human being represented, his experience and knowledge, tried to know all the nuances of brain work. We have already reached certain heights in this undertaking, but we are only at the beginning of the path. To study the brain, many technologies have been created that allow you to literally look inside the process of the brain work, and sometimes even communicate with it. Nowadays, the industry of neurointerfaces is rapidly developing, perhaps in the foreseeable future there will be invasive neurointerfaces that will firmly enter the everyday life of mankind. But until this time has come, it is necessary to use what is exist and develop a basis on non-invasive interfaces until invasive ones come into our everyday life. This paper describes the prototype of brain-computer interface, describes how it will work and all stages of this project.</w:t>
       </w:r>
     </w:p>
     <w:p>
@@ -1252,39 +1108,8 @@
           <w:szCs w:val="24"/>
           <w:lang w:val="en-US"/>
         </w:rPr>
-        <w:t xml:space="preserve"> Bluetooth, EEG, P300, </w:t>
-      </w:r>
-      <w:proofErr w:type="spellStart"/>
-      <w:r>
-        <w:rPr>
-          <w:rFonts w:ascii="Times New Roman" w:hAnsi="Times New Roman" w:cs="Times New Roman"/>
-          <w:sz w:val="24"/>
-          <w:szCs w:val="24"/>
-          <w:lang w:val="en-US"/>
-        </w:rPr>
-        <w:t>biosignal</w:t>
-      </w:r>
-      <w:proofErr w:type="spellEnd"/>
-      <w:r>
-        <w:rPr>
-          <w:rFonts w:ascii="Times New Roman" w:hAnsi="Times New Roman" w:cs="Times New Roman"/>
-          <w:sz w:val="24"/>
-          <w:szCs w:val="24"/>
-          <w:lang w:val="en-US"/>
-        </w:rPr>
-        <w:t xml:space="preserve">, BCI, biopotentials, </w:t>
-      </w:r>
-      <w:proofErr w:type="spellStart"/>
-      <w:r>
-        <w:rPr>
-          <w:rFonts w:ascii="Times New Roman" w:hAnsi="Times New Roman" w:cs="Times New Roman"/>
-          <w:sz w:val="24"/>
-          <w:szCs w:val="24"/>
-          <w:lang w:val="en-US"/>
-        </w:rPr>
-        <w:t>neurointerface</w:t>
-      </w:r>
-      <w:proofErr w:type="spellEnd"/>
+        <w:t xml:space="preserve"> Bluetooth, EEG, P300, biosignal, BCI, biopotentials, neurointerface</w:t>
+      </w:r>
     </w:p>
     <w:p>
       <w:pPr>
@@ -1685,7 +1510,6 @@
           <w:szCs w:val="24"/>
         </w:rPr>
       </w:pPr>
-      <w:proofErr w:type="spellStart"/>
       <w:r>
         <w:rPr>
           <w:rFonts w:ascii="Times New Roman" w:hAnsi="Times New Roman" w:cs="Times New Roman"/>
@@ -1694,9 +1518,26 @@
           <w:sz w:val="24"/>
           <w:szCs w:val="24"/>
         </w:rPr>
-        <w:t>Биосигнал</w:t>
-      </w:r>
-      <w:proofErr w:type="spellEnd"/>
+        <w:t xml:space="preserve">Биосигнал (Биопотенциал) - </w:t>
+      </w:r>
+      <w:r>
+        <w:rPr>
+          <w:rFonts w:ascii="Times New Roman" w:hAnsi="Times New Roman" w:cs="Times New Roman"/>
+          <w:sz w:val="24"/>
+          <w:szCs w:val="24"/>
+        </w:rPr>
+        <w:t>энергетическая характеристика взаимодействия зарядов живой ткани.</w:t>
+      </w:r>
+    </w:p>
+    <w:p>
+      <w:pPr>
+        <w:spacing w:line="360" w:lineRule="auto"/>
+        <w:rPr>
+          <w:rFonts w:ascii="Times New Roman" w:hAnsi="Times New Roman" w:cs="Times New Roman"/>
+          <w:sz w:val="24"/>
+          <w:szCs w:val="24"/>
+        </w:rPr>
+      </w:pPr>
       <w:r>
         <w:rPr>
           <w:rFonts w:ascii="Times New Roman" w:hAnsi="Times New Roman" w:cs="Times New Roman"/>
@@ -1705,38 +1546,8 @@
           <w:sz w:val="24"/>
           <w:szCs w:val="24"/>
         </w:rPr>
-        <w:t xml:space="preserve"> (Биопотенциал) - </w:t>
-      </w:r>
-      <w:r>
-        <w:rPr>
-          <w:rFonts w:ascii="Times New Roman" w:hAnsi="Times New Roman" w:cs="Times New Roman"/>
-          <w:sz w:val="24"/>
-          <w:szCs w:val="24"/>
-        </w:rPr>
-        <w:t>энергетическая характеристика взаимодействия зарядов живой ткани.</w:t>
-      </w:r>
-    </w:p>
-    <w:p>
-      <w:pPr>
-        <w:spacing w:line="360" w:lineRule="auto"/>
-        <w:rPr>
-          <w:rFonts w:ascii="Times New Roman" w:hAnsi="Times New Roman" w:cs="Times New Roman"/>
-          <w:sz w:val="24"/>
-          <w:szCs w:val="24"/>
-        </w:rPr>
-      </w:pPr>
-      <w:proofErr w:type="spellStart"/>
-      <w:r>
-        <w:rPr>
-          <w:rFonts w:ascii="Times New Roman" w:hAnsi="Times New Roman" w:cs="Times New Roman"/>
-          <w:b/>
-          <w:bCs/>
-          <w:sz w:val="24"/>
-          <w:szCs w:val="24"/>
-        </w:rPr>
         <w:t>IoT</w:t>
       </w:r>
-      <w:proofErr w:type="spellEnd"/>
       <w:r>
         <w:rPr>
           <w:rFonts w:ascii="Times New Roman" w:hAnsi="Times New Roman" w:cs="Times New Roman"/>
@@ -3498,7 +3309,6 @@
             </w:rPr>
             <w:ptab w:relativeTo="margin" w:alignment="right" w:leader="dot"/>
           </w:r>
-          <w:proofErr w:type="gramStart"/>
           <w:r>
             <w:rPr>
               <w:rFonts w:ascii="Times New Roman" w:hAnsi="Times New Roman"/>
@@ -3517,7 +3327,6 @@
             </w:rPr>
             <w:t>8</w:t>
           </w:r>
-          <w:proofErr w:type="gramEnd"/>
         </w:p>
         <w:p>
           <w:pPr>
@@ -3708,27 +3517,7 @@
               <w:sz w:val="24"/>
               <w:szCs w:val="24"/>
             </w:rPr>
-            <w:t xml:space="preserve">2.2.7. </w:t>
-          </w:r>
-          <w:proofErr w:type="spellStart"/>
-          <w:r>
-            <w:rPr>
-              <w:rFonts w:ascii="Times New Roman" w:hAnsi="Times New Roman"/>
-              <w:bCs/>
-              <w:sz w:val="24"/>
-              <w:szCs w:val="24"/>
-            </w:rPr>
-            <w:t>Протокол</w:t>
-          </w:r>
-          <w:proofErr w:type="spellEnd"/>
-          <w:r>
-            <w:rPr>
-              <w:rFonts w:ascii="Times New Roman" w:hAnsi="Times New Roman"/>
-              <w:bCs/>
-              <w:sz w:val="24"/>
-              <w:szCs w:val="24"/>
-            </w:rPr>
-            <w:t xml:space="preserve"> GATT</w:t>
+            <w:t>2.2.7. Протокол GATT</w:t>
           </w:r>
           <w:r>
             <w:rPr>
@@ -3932,19 +3721,8 @@
               <w:sz w:val="24"/>
               <w:szCs w:val="24"/>
             </w:rPr>
-            <w:t xml:space="preserve">2.2.12. </w:t>
+            <w:t>2.2.12. Amcharts</w:t>
           </w:r>
-          <w:proofErr w:type="spellStart"/>
-          <w:r>
-            <w:rPr>
-              <w:rFonts w:ascii="Times New Roman" w:hAnsi="Times New Roman"/>
-              <w:bCs/>
-              <w:sz w:val="24"/>
-              <w:szCs w:val="24"/>
-            </w:rPr>
-            <w:t>Amcharts</w:t>
-          </w:r>
-          <w:proofErr w:type="spellEnd"/>
           <w:r>
             <w:rPr>
               <w:rFonts w:ascii="Times New Roman" w:hAnsi="Times New Roman"/>
@@ -3977,7 +3755,6 @@
               <w:lang w:val="ru-RU"/>
             </w:rPr>
           </w:pPr>
-          <w:proofErr w:type="spellStart"/>
           <w:r>
             <w:rPr>
               <w:rFonts w:ascii="Times New Roman" w:hAnsi="Times New Roman"/>
@@ -3985,17 +3762,7 @@
               <w:sz w:val="24"/>
               <w:szCs w:val="24"/>
             </w:rPr>
-            <w:t>Глава</w:t>
-          </w:r>
-          <w:proofErr w:type="spellEnd"/>
-          <w:r>
-            <w:rPr>
-              <w:rFonts w:ascii="Times New Roman" w:hAnsi="Times New Roman"/>
-              <w:bCs/>
-              <w:sz w:val="24"/>
-              <w:szCs w:val="24"/>
-            </w:rPr>
-            <w:t xml:space="preserve"> 3. </w:t>
+            <w:t xml:space="preserve">Глава 3. </w:t>
           </w:r>
           <w:r>
             <w:rPr>
@@ -4170,19 +3937,8 @@
               <w:sz w:val="24"/>
               <w:szCs w:val="24"/>
             </w:rPr>
-            <w:t xml:space="preserve">3.2.2 </w:t>
+            <w:t>3.2.2 Electron</w:t>
           </w:r>
-          <w:proofErr w:type="spellStart"/>
-          <w:r>
-            <w:rPr>
-              <w:rFonts w:ascii="Times New Roman" w:hAnsi="Times New Roman" w:cs="Times New Roman"/>
-              <w:bCs/>
-              <w:sz w:val="24"/>
-              <w:szCs w:val="24"/>
-            </w:rPr>
-            <w:t>Electron</w:t>
-          </w:r>
-          <w:proofErr w:type="spellEnd"/>
           <w:r>
             <w:rPr>
               <w:rFonts w:ascii="Times New Roman" w:hAnsi="Times New Roman" w:cs="Times New Roman"/>
@@ -5354,7 +5110,6 @@
               <w:bCs/>
               <w:sz w:val="24"/>
               <w:szCs w:val="24"/>
-              <w:lang w:val="en-US"/>
             </w:rPr>
           </w:pPr>
           <w:r>
@@ -5399,7 +5154,6 @@
               <w:bCs/>
               <w:sz w:val="24"/>
               <w:szCs w:val="24"/>
-              <w:lang w:val="en-US"/>
             </w:rPr>
             <w:t>6</w:t>
           </w:r>
@@ -5556,43 +5310,7 @@
           <w:sz w:val="24"/>
           <w:szCs w:val="24"/>
         </w:rPr>
-        <w:t xml:space="preserve">) связано с желанием упростить общение между людьми и компьютерами. Попытки изучить особенности человеческого мозга привели к тому, что в 1849 году было обнаружено, что мозг обладает электрической активностью, а также мышцы и нервы. В 1924 году, спустя долгое время, удалось получить запись человеческого </w:t>
-      </w:r>
-      <w:proofErr w:type="spellStart"/>
-      <w:r>
-        <w:rPr>
-          <w:rFonts w:ascii="Times New Roman" w:hAnsi="Times New Roman" w:cs="Times New Roman"/>
-          <w:sz w:val="24"/>
-          <w:szCs w:val="24"/>
-        </w:rPr>
-        <w:t>биосигнала</w:t>
-      </w:r>
-      <w:proofErr w:type="spellEnd"/>
-      <w:r>
-        <w:rPr>
-          <w:rFonts w:ascii="Times New Roman" w:hAnsi="Times New Roman" w:cs="Times New Roman"/>
-          <w:sz w:val="24"/>
-          <w:szCs w:val="24"/>
-        </w:rPr>
-        <w:t xml:space="preserve">, которую можно считать исходной первой точкой, благодаря которой был найден способ не только более внимательно изучить человеческий мозг, но и получить информация о </w:t>
-      </w:r>
-      <w:proofErr w:type="spellStart"/>
-      <w:r>
-        <w:rPr>
-          <w:rFonts w:ascii="Times New Roman" w:hAnsi="Times New Roman" w:cs="Times New Roman"/>
-          <w:sz w:val="24"/>
-          <w:szCs w:val="24"/>
-        </w:rPr>
-        <w:t>биосигналах</w:t>
-      </w:r>
-      <w:proofErr w:type="spellEnd"/>
-      <w:r>
-        <w:rPr>
-          <w:rFonts w:ascii="Times New Roman" w:hAnsi="Times New Roman" w:cs="Times New Roman"/>
-          <w:sz w:val="24"/>
-          <w:szCs w:val="24"/>
-        </w:rPr>
-        <w:t xml:space="preserve"> в реальном времени и использовать ее для манипуляций.</w:t>
+        <w:t>) связано с желанием упростить общение между людьми и компьютерами. Попытки изучить особенности человеческого мозга привели к тому, что в 1849 году было обнаружено, что мозг обладает электрической активностью, а также мышцы и нервы. В 1924 году, спустя долгое время, удалось получить запись человеческого биосигнала, которую можно считать исходной первой точкой, благодаря которой был найден способ не только более внимательно изучить человеческий мозг, но и получить информация о биосигналах в реальном времени и использовать ее для манипуляций.</w:t>
       </w:r>
     </w:p>
     <w:p>
@@ -5627,25 +5345,7 @@
           <w:sz w:val="24"/>
           <w:szCs w:val="24"/>
         </w:rPr>
-        <w:t xml:space="preserve"> или </w:t>
-      </w:r>
-      <w:proofErr w:type="spellStart"/>
-      <w:r>
-        <w:rPr>
-          <w:rFonts w:ascii="Times New Roman" w:hAnsi="Times New Roman" w:cs="Times New Roman"/>
-          <w:sz w:val="24"/>
-          <w:szCs w:val="24"/>
-        </w:rPr>
-        <w:t>нейроинтерфейсами</w:t>
-      </w:r>
-      <w:proofErr w:type="spellEnd"/>
-      <w:r>
-        <w:rPr>
-          <w:rFonts w:ascii="Times New Roman" w:hAnsi="Times New Roman" w:cs="Times New Roman"/>
-          <w:sz w:val="24"/>
-          <w:szCs w:val="24"/>
-        </w:rPr>
-        <w:t xml:space="preserve">, и они обеспечивают связь между устройством и мозгом, регистрируя электрическую активность. </w:t>
+        <w:t xml:space="preserve"> или нейроинтерфейсами, и они обеспечивают связь между устройством и мозгом, регистрируя электрическую активность. </w:t>
       </w:r>
       <w:r>
         <w:rPr>
@@ -5677,25 +5377,7 @@
           <w:sz w:val="24"/>
           <w:szCs w:val="24"/>
         </w:rPr>
-        <w:t xml:space="preserve"> применима и в других областях, таких как маркетинг, игры и другие. Существующая рыночная ситуация не предел. С каждым годом </w:t>
-      </w:r>
-      <w:proofErr w:type="spellStart"/>
-      <w:r>
-        <w:rPr>
-          <w:rFonts w:ascii="Times New Roman" w:hAnsi="Times New Roman" w:cs="Times New Roman"/>
-          <w:sz w:val="24"/>
-          <w:szCs w:val="24"/>
-        </w:rPr>
-        <w:t>нейроинтерфейсы</w:t>
-      </w:r>
-      <w:proofErr w:type="spellEnd"/>
-      <w:r>
-        <w:rPr>
-          <w:rFonts w:ascii="Times New Roman" w:hAnsi="Times New Roman" w:cs="Times New Roman"/>
-          <w:sz w:val="24"/>
-          <w:szCs w:val="24"/>
-        </w:rPr>
-        <w:t xml:space="preserve"> приближаются к тому моменту, когда они прочно войдут в нашу жизнь.</w:t>
+        <w:t xml:space="preserve"> применима и в других областях, таких как маркетинг, игры и другие. Существующая рыночная ситуация не предел. С каждым годом нейроинтерфейсы приближаются к тому моменту, когда они прочно войдут в нашу жизнь.</w:t>
       </w:r>
     </w:p>
     <w:p>
@@ -5714,25 +5396,7 @@
           <w:sz w:val="24"/>
           <w:szCs w:val="24"/>
         </w:rPr>
-        <w:t xml:space="preserve">Некоторые компании разрабатывают инвазивные прототипы, которые успешно проходят испытания. Не за горами тот день, когда человек с </w:t>
-      </w:r>
-      <w:proofErr w:type="spellStart"/>
-      <w:r>
-        <w:rPr>
-          <w:rFonts w:ascii="Times New Roman" w:hAnsi="Times New Roman" w:cs="Times New Roman"/>
-          <w:sz w:val="24"/>
-          <w:szCs w:val="24"/>
-        </w:rPr>
-        <w:t>нейроимплантатами</w:t>
-      </w:r>
-      <w:proofErr w:type="spellEnd"/>
-      <w:r>
-        <w:rPr>
-          <w:rFonts w:ascii="Times New Roman" w:hAnsi="Times New Roman" w:cs="Times New Roman"/>
-          <w:sz w:val="24"/>
-          <w:szCs w:val="24"/>
-        </w:rPr>
-        <w:t xml:space="preserve"> станет обычным делом, а не необходимостью по медицинским показаниям. Поэтому уже сейчас важно проводить разработки и исследования в этой области, чтобы разработать основу, которая поможет в будущем, когда в нашу жизнь будут внедряться инвазивные интерфейсы.</w:t>
+        <w:t>Некоторые компании разрабатывают инвазивные прототипы, которые успешно проходят испытания. Не за горами тот день, когда человек с нейроимплантатами станет обычным делом, а не необходимостью по медицинским показаниям. Поэтому уже сейчас важно проводить разработки и исследования в этой области, чтобы разработать основу, которая поможет в будущем, когда в нашу жизнь будут внедряться инвазивные интерфейсы.</w:t>
       </w:r>
     </w:p>
     <w:p>
@@ -6677,7 +6341,6 @@
           <w:szCs w:val="24"/>
         </w:rPr>
       </w:pPr>
-      <w:proofErr w:type="spellStart"/>
       <w:r>
         <w:rPr>
           <w:rFonts w:ascii="Times New Roman" w:hAnsi="Times New Roman" w:cs="Times New Roman"/>
@@ -6687,7 +6350,6 @@
         </w:rPr>
         <w:t>Полуинвазивные</w:t>
       </w:r>
-      <w:proofErr w:type="spellEnd"/>
       <w:r>
         <w:rPr>
           <w:rFonts w:ascii="Times New Roman" w:hAnsi="Times New Roman" w:cs="Times New Roman"/>
@@ -6780,9 +6442,8 @@
           <w:szCs w:val="24"/>
           <w:highlight w:val="white"/>
         </w:rPr>
-        <w:t xml:space="preserve">измеряется активность лишь одного нейрона, для чего </w:t>
-      </w:r>
-      <w:proofErr w:type="spellStart"/>
+        <w:t>измеряется активность лишь одного нейрона, для чего м</w:t>
+      </w:r>
       <w:r>
         <w:rPr>
           <w:rFonts w:ascii="Times New Roman" w:hAnsi="Times New Roman" w:cs="Times New Roman"/>
@@ -6790,26 +6451,7 @@
           <w:szCs w:val="24"/>
           <w:highlight w:val="white"/>
         </w:rPr>
-        <w:t>м</w:t>
-      </w:r>
-      <w:r>
-        <w:rPr>
-          <w:rFonts w:ascii="Times New Roman" w:hAnsi="Times New Roman" w:cs="Times New Roman"/>
-          <w:sz w:val="24"/>
-          <w:szCs w:val="24"/>
-          <w:highlight w:val="white"/>
-        </w:rPr>
-        <w:t>икроэлектроды</w:t>
-      </w:r>
-      <w:proofErr w:type="spellEnd"/>
-      <w:r>
-        <w:rPr>
-          <w:rFonts w:ascii="Times New Roman" w:hAnsi="Times New Roman" w:cs="Times New Roman"/>
-          <w:sz w:val="24"/>
-          <w:szCs w:val="24"/>
-          <w:highlight w:val="white"/>
-        </w:rPr>
-        <w:t xml:space="preserve"> помещаются непосредственно в кору головного мозга</w:t>
+        <w:t>икроэлектроды помещаются непосредственно в кору головного мозга</w:t>
       </w:r>
       <w:r>
         <w:rPr>
@@ -6859,25 +6501,7 @@
           <w:sz w:val="24"/>
           <w:szCs w:val="24"/>
         </w:rPr>
-        <w:t>Функциональная магнитно-резонансная томография (</w:t>
-      </w:r>
-      <w:proofErr w:type="spellStart"/>
-      <w:r>
-        <w:rPr>
-          <w:rFonts w:ascii="Times New Roman" w:hAnsi="Times New Roman" w:cs="Times New Roman"/>
-          <w:sz w:val="24"/>
-          <w:szCs w:val="24"/>
-        </w:rPr>
-        <w:t>фМРТ</w:t>
-      </w:r>
-      <w:proofErr w:type="spellEnd"/>
-      <w:r>
-        <w:rPr>
-          <w:rFonts w:ascii="Times New Roman" w:hAnsi="Times New Roman" w:cs="Times New Roman"/>
-          <w:sz w:val="24"/>
-          <w:szCs w:val="24"/>
-        </w:rPr>
-        <w:t>)</w:t>
+        <w:t>Функциональная магнитно-резонансная томография (фМРТ)</w:t>
       </w:r>
       <w:r>
         <w:rPr>
@@ -7061,23 +6685,13 @@
           <w:szCs w:val="24"/>
         </w:rPr>
       </w:pPr>
-      <w:proofErr w:type="spellStart"/>
-      <w:r>
-        <w:rPr>
-          <w:rFonts w:ascii="Times New Roman" w:hAnsi="Times New Roman" w:cs="Times New Roman"/>
-          <w:sz w:val="24"/>
-          <w:szCs w:val="24"/>
-        </w:rPr>
-        <w:t>Магнитоэнцефалография</w:t>
-      </w:r>
-      <w:proofErr w:type="spellEnd"/>
-      <w:r>
-        <w:rPr>
-          <w:rFonts w:ascii="Times New Roman" w:hAnsi="Times New Roman" w:cs="Times New Roman"/>
-          <w:sz w:val="24"/>
-          <w:szCs w:val="24"/>
-        </w:rPr>
-        <w:t xml:space="preserve"> (МЭГ)</w:t>
+      <w:r>
+        <w:rPr>
+          <w:rFonts w:ascii="Times New Roman" w:hAnsi="Times New Roman" w:cs="Times New Roman"/>
+          <w:sz w:val="24"/>
+          <w:szCs w:val="24"/>
+        </w:rPr>
+        <w:t>Магнитоэнцефалография (МЭГ)</w:t>
       </w:r>
       <w:r>
         <w:rPr>
@@ -8343,43 +7957,7 @@
           <w:sz w:val="24"/>
           <w:szCs w:val="24"/>
         </w:rPr>
-        <w:t xml:space="preserve">Компонент P300 был открыт исследователями Робертом </w:t>
-      </w:r>
-      <w:proofErr w:type="spellStart"/>
-      <w:r>
-        <w:rPr>
-          <w:rFonts w:ascii="Times New Roman" w:hAnsi="Times New Roman" w:cs="Times New Roman"/>
-          <w:sz w:val="24"/>
-          <w:szCs w:val="24"/>
-        </w:rPr>
-        <w:t>Чапменом</w:t>
-      </w:r>
-      <w:proofErr w:type="spellEnd"/>
-      <w:r>
-        <w:rPr>
-          <w:rFonts w:ascii="Times New Roman" w:hAnsi="Times New Roman" w:cs="Times New Roman"/>
-          <w:sz w:val="24"/>
-          <w:szCs w:val="24"/>
-        </w:rPr>
-        <w:t xml:space="preserve"> и Генри </w:t>
-      </w:r>
-      <w:proofErr w:type="spellStart"/>
-      <w:r>
-        <w:rPr>
-          <w:rFonts w:ascii="Times New Roman" w:hAnsi="Times New Roman" w:cs="Times New Roman"/>
-          <w:sz w:val="24"/>
-          <w:szCs w:val="24"/>
-        </w:rPr>
-        <w:t>Брэгдоном</w:t>
-      </w:r>
-      <w:proofErr w:type="spellEnd"/>
-      <w:r>
-        <w:rPr>
-          <w:rFonts w:ascii="Times New Roman" w:hAnsi="Times New Roman" w:cs="Times New Roman"/>
-          <w:sz w:val="24"/>
-          <w:szCs w:val="24"/>
-        </w:rPr>
-        <w:t xml:space="preserve"> в 1964 году. </w:t>
+        <w:t xml:space="preserve">Компонент P300 был открыт исследователями Робертом Чапменом и Генри Брэгдоном в 1964 году. </w:t>
       </w:r>
       <w:r>
         <w:rPr>
@@ -9000,25 +8578,7 @@
           <w:sz w:val="24"/>
           <w:szCs w:val="24"/>
         </w:rPr>
-        <w:t xml:space="preserve">Дельта-волны (0,5–4) Гц, как правило, имеют самую высокую амплитуду и самые медленные частоты. Наблюдаются у взрослых в </w:t>
-      </w:r>
-      <w:proofErr w:type="spellStart"/>
-      <w:r>
-        <w:rPr>
-          <w:rFonts w:ascii="Times New Roman" w:hAnsi="Times New Roman" w:cs="Times New Roman"/>
-          <w:sz w:val="24"/>
-          <w:szCs w:val="24"/>
-        </w:rPr>
-        <w:t>медленноволновом</w:t>
-      </w:r>
-      <w:proofErr w:type="spellEnd"/>
-      <w:r>
-        <w:rPr>
-          <w:rFonts w:ascii="Times New Roman" w:hAnsi="Times New Roman" w:cs="Times New Roman"/>
-          <w:sz w:val="24"/>
-          <w:szCs w:val="24"/>
-        </w:rPr>
-        <w:t xml:space="preserve"> сне. Наиболее выражен спереди у взрослых и в задних отделах у детей.</w:t>
+        <w:t>Дельта-волны (0,5–4) Гц, как правило, имеют самую высокую амплитуду и самые медленные частоты. Наблюдаются у взрослых в медленноволновом сне. Наиболее выражен спереди у взрослых и в задних отделах у детей.</w:t>
       </w:r>
     </w:p>
     <w:p>
@@ -9510,23 +9070,13 @@
           <w:szCs w:val="24"/>
         </w:rPr>
       </w:pPr>
-      <w:proofErr w:type="spellStart"/>
-      <w:r>
-        <w:rPr>
-          <w:rFonts w:ascii="Times New Roman" w:hAnsi="Times New Roman" w:cs="Times New Roman"/>
-          <w:sz w:val="24"/>
-          <w:szCs w:val="24"/>
-        </w:rPr>
-        <w:t>Монополярное</w:t>
-      </w:r>
-      <w:proofErr w:type="spellEnd"/>
-      <w:r>
-        <w:rPr>
-          <w:rFonts w:ascii="Times New Roman" w:hAnsi="Times New Roman" w:cs="Times New Roman"/>
-          <w:sz w:val="24"/>
-          <w:szCs w:val="24"/>
-        </w:rPr>
-        <w:t xml:space="preserve"> отведение ЭЭГ – разность потенциалов регистрируется между отдельными электродами и общим референтным электродом;</w:t>
+      <w:r>
+        <w:rPr>
+          <w:rFonts w:ascii="Times New Roman" w:hAnsi="Times New Roman" w:cs="Times New Roman"/>
+          <w:sz w:val="24"/>
+          <w:szCs w:val="24"/>
+        </w:rPr>
+        <w:t>Монополярное отведение ЭЭГ – разность потенциалов регистрируется между отдельными электродами и общим референтным электродом;</w:t>
       </w:r>
     </w:p>
     <w:p>
@@ -9814,7 +9364,6 @@
           <w:szCs w:val="24"/>
         </w:rPr>
       </w:pPr>
-      <w:proofErr w:type="spellStart"/>
       <w:r>
         <w:rPr>
           <w:rFonts w:ascii="Times New Roman" w:hAnsi="Times New Roman" w:cs="Times New Roman"/>
@@ -9824,7 +9373,6 @@
         <w:lastRenderedPageBreak/>
         <w:t>Нейрочат</w:t>
       </w:r>
-      <w:proofErr w:type="spellEnd"/>
       <w:r>
         <w:rPr>
           <w:rFonts w:ascii="Times New Roman" w:hAnsi="Times New Roman" w:cs="Times New Roman"/>
@@ -9865,7 +9413,6 @@
         </w:rPr>
         <w:t xml:space="preserve">сервисов, поставляемых с комплексом, в частности социальную сеть, новостной ресурс, видеохостинг. Так же возможна интеграция с системами </w:t>
       </w:r>
-      <w:proofErr w:type="spellStart"/>
       <w:r>
         <w:rPr>
           <w:rFonts w:ascii="Times New Roman" w:hAnsi="Times New Roman" w:cs="Times New Roman"/>
@@ -9874,7 +9421,6 @@
         </w:rPr>
         <w:t>IoT</w:t>
       </w:r>
-      <w:proofErr w:type="spellEnd"/>
       <w:r>
         <w:rPr>
           <w:rFonts w:ascii="Times New Roman" w:hAnsi="Times New Roman" w:cs="Times New Roman"/>
@@ -9898,7 +9444,6 @@
           <w:szCs w:val="24"/>
         </w:rPr>
       </w:pPr>
-      <w:proofErr w:type="spellStart"/>
       <w:r>
         <w:rPr>
           <w:rFonts w:ascii="Times New Roman" w:hAnsi="Times New Roman" w:cs="Times New Roman"/>
@@ -9908,7 +9453,6 @@
         </w:rPr>
         <w:t>BrainBit</w:t>
       </w:r>
-      <w:proofErr w:type="spellEnd"/>
       <w:r>
         <w:rPr>
           <w:rFonts w:ascii="Times New Roman" w:hAnsi="Times New Roman" w:cs="Times New Roman"/>
@@ -9950,7 +9494,6 @@
         </w:rPr>
         <w:t xml:space="preserve"> и ПО для считывания и анализа показаний работающее на </w:t>
       </w:r>
-      <w:proofErr w:type="spellStart"/>
       <w:r>
         <w:rPr>
           <w:rFonts w:ascii="Times New Roman" w:hAnsi="Times New Roman" w:cs="Times New Roman"/>
@@ -9960,7 +9503,6 @@
         </w:rPr>
         <w:t>BrainBit</w:t>
       </w:r>
-      <w:proofErr w:type="spellEnd"/>
       <w:r>
         <w:rPr>
           <w:rFonts w:ascii="Times New Roman" w:hAnsi="Times New Roman" w:cs="Times New Roman"/>
@@ -9984,25 +9526,7 @@
           <w:sz w:val="24"/>
           <w:szCs w:val="24"/>
         </w:rPr>
-        <w:t xml:space="preserve">. </w:t>
-      </w:r>
-      <w:proofErr w:type="spellStart"/>
-      <w:r>
-        <w:rPr>
-          <w:rFonts w:ascii="Times New Roman" w:hAnsi="Times New Roman" w:cs="Times New Roman"/>
-          <w:sz w:val="24"/>
-          <w:szCs w:val="24"/>
-        </w:rPr>
-        <w:t>Копмлекс</w:t>
-      </w:r>
-      <w:proofErr w:type="spellEnd"/>
-      <w:r>
-        <w:rPr>
-          <w:rFonts w:ascii="Times New Roman" w:hAnsi="Times New Roman" w:cs="Times New Roman"/>
-          <w:sz w:val="24"/>
-          <w:szCs w:val="24"/>
-        </w:rPr>
-        <w:t xml:space="preserve"> позволяет снимать показания с частотой дискретизации 250 герц и удобно анализировать результаты. Позиционируется как продукт для обучения, медитации, психологии, и контроля сна.</w:t>
+        <w:t>. Копмлекс позволяет снимать показания с частотой дискретизации 250 герц и удобно анализировать результаты. Позиционируется как продукт для обучения, медитации, психологии, и контроля сна.</w:t>
       </w:r>
     </w:p>
     <w:p>
@@ -10019,7 +9543,6 @@
           <w:szCs w:val="24"/>
         </w:rPr>
       </w:pPr>
-      <w:proofErr w:type="spellStart"/>
       <w:r>
         <w:rPr>
           <w:rFonts w:ascii="Times New Roman" w:hAnsi="Times New Roman" w:cs="Times New Roman"/>
@@ -10029,7 +9552,6 @@
         </w:rPr>
         <w:t>BrainReader</w:t>
       </w:r>
-      <w:proofErr w:type="spellEnd"/>
       <w:r>
         <w:rPr>
           <w:rFonts w:ascii="Times New Roman" w:hAnsi="Times New Roman" w:cs="Times New Roman"/>
@@ -10177,7 +9699,6 @@
           <w:szCs w:val="24"/>
         </w:rPr>
       </w:pPr>
-      <w:proofErr w:type="spellStart"/>
       <w:r>
         <w:rPr>
           <w:rFonts w:ascii="Times New Roman" w:hAnsi="Times New Roman" w:cs="Times New Roman"/>
@@ -10187,7 +9708,6 @@
         </w:rPr>
         <w:t>Emotiv</w:t>
       </w:r>
-      <w:proofErr w:type="spellEnd"/>
       <w:r>
         <w:rPr>
           <w:rFonts w:ascii="Times New Roman" w:hAnsi="Times New Roman" w:cs="Times New Roman"/>
@@ -10496,25 +10016,7 @@
           <w:sz w:val="24"/>
           <w:szCs w:val="24"/>
         </w:rPr>
-        <w:t xml:space="preserve">со скальпа человека посредством подключения 3 электродов (земля, референтный, электрод с данными) по схеме “10-20” с </w:t>
-      </w:r>
-      <w:proofErr w:type="spellStart"/>
-      <w:r>
-        <w:rPr>
-          <w:rFonts w:ascii="Times New Roman" w:hAnsi="Times New Roman" w:cs="Times New Roman"/>
-          <w:sz w:val="24"/>
-          <w:szCs w:val="24"/>
-        </w:rPr>
-        <w:t>монополярным</w:t>
-      </w:r>
-      <w:proofErr w:type="spellEnd"/>
-      <w:r>
-        <w:rPr>
-          <w:rFonts w:ascii="Times New Roman" w:hAnsi="Times New Roman" w:cs="Times New Roman"/>
-          <w:sz w:val="24"/>
-          <w:szCs w:val="24"/>
-        </w:rPr>
-        <w:t xml:space="preserve"> отводом</w:t>
+        <w:t>со скальпа человека посредством подключения 3 электродов (земля, референтный, электрод с данными) по схеме “10-20” с монополярным отводом</w:t>
       </w:r>
       <w:r>
         <w:rPr>
@@ -11153,25 +10655,7 @@
           <w:sz w:val="24"/>
           <w:szCs w:val="24"/>
         </w:rPr>
-        <w:t xml:space="preserve"> созданы как аппаратная основа для беспроводных </w:t>
-      </w:r>
-      <w:proofErr w:type="spellStart"/>
-      <w:r>
-        <w:rPr>
-          <w:rFonts w:ascii="Times New Roman" w:hAnsi="Times New Roman" w:cs="Times New Roman"/>
-          <w:sz w:val="24"/>
-          <w:szCs w:val="24"/>
-        </w:rPr>
-        <w:t>IoT</w:t>
-      </w:r>
-      <w:proofErr w:type="spellEnd"/>
-      <w:r>
-        <w:rPr>
-          <w:rFonts w:ascii="Times New Roman" w:hAnsi="Times New Roman" w:cs="Times New Roman"/>
-          <w:sz w:val="24"/>
-          <w:szCs w:val="24"/>
-        </w:rPr>
-        <w:t>-устройств</w:t>
+        <w:t xml:space="preserve"> созданы как аппаратная основа для беспроводных IoT-устройств</w:t>
       </w:r>
       <w:r>
         <w:rPr>
@@ -11394,7 +10878,6 @@
         </w:rPr>
         <w:t xml:space="preserve">аничивают частоты сигнала </w:t>
       </w:r>
-      <w:proofErr w:type="spellStart"/>
       <w:r>
         <w:rPr>
           <w:rFonts w:ascii="Times New Roman" w:hAnsi="Times New Roman" w:cs="Times New Roman"/>
@@ -11404,7 +10887,6 @@
         <w:lastRenderedPageBreak/>
         <w:t>аппаратно</w:t>
       </w:r>
-      <w:proofErr w:type="spellEnd"/>
       <w:r>
         <w:rPr>
           <w:rFonts w:ascii="Times New Roman" w:hAnsi="Times New Roman" w:cs="Times New Roman"/>
@@ -12838,7 +12320,6 @@
           <w:bCs/>
           <w:sz w:val="24"/>
           <w:szCs w:val="24"/>
-          <w:lang w:val="en-US"/>
         </w:rPr>
       </w:pPr>
       <w:r>
@@ -12880,7 +12361,17 @@
           <w:szCs w:val="24"/>
           <w:lang w:val="en-US"/>
         </w:rPr>
-        <w:t xml:space="preserve">HAL </w:t>
+        <w:t>HAL</w:t>
+      </w:r>
+      <w:r>
+        <w:rPr>
+          <w:rFonts w:ascii="Times New Roman" w:hAnsi="Times New Roman" w:cs="Times New Roman"/>
+          <w:b/>
+          <w:bCs/>
+          <w:sz w:val="24"/>
+          <w:szCs w:val="24"/>
+        </w:rPr>
+        <w:t xml:space="preserve"> </w:t>
       </w:r>
     </w:p>
     <w:p>
@@ -12992,7 +12483,6 @@
         </w:rPr>
         <w:t>_</w:t>
       </w:r>
-      <w:proofErr w:type="spellStart"/>
       <w:r>
         <w:rPr>
           <w:rFonts w:ascii="Times New Roman" w:hAnsi="Times New Roman" w:cs="Times New Roman"/>
@@ -13002,7 +12492,6 @@
         </w:rPr>
         <w:t>adc</w:t>
       </w:r>
-      <w:proofErr w:type="spellEnd"/>
       <w:r>
         <w:rPr>
           <w:rFonts w:ascii="Times New Roman" w:hAnsi="Times New Roman" w:cs="Times New Roman"/>
@@ -13075,7 +12564,6 @@
         </w:rPr>
         <w:t>_</w:t>
       </w:r>
-      <w:proofErr w:type="spellStart"/>
       <w:r>
         <w:rPr>
           <w:rFonts w:ascii="Times New Roman" w:hAnsi="Times New Roman" w:cs="Times New Roman"/>
@@ -13085,46 +12573,13 @@
         </w:rPr>
         <w:t>rtc</w:t>
       </w:r>
-      <w:proofErr w:type="spellEnd"/>
-      <w:r>
-        <w:rPr>
-          <w:rFonts w:ascii="Times New Roman" w:hAnsi="Times New Roman" w:cs="Times New Roman"/>
-          <w:sz w:val="24"/>
-          <w:szCs w:val="24"/>
-        </w:rPr>
-        <w:t xml:space="preserve"> </w:t>
-      </w:r>
-      <w:r>
-        <w:rPr>
-          <w:rFonts w:ascii="Times New Roman" w:hAnsi="Times New Roman" w:cs="Times New Roman"/>
-          <w:sz w:val="24"/>
-          <w:szCs w:val="24"/>
-        </w:rPr>
-        <w:t xml:space="preserve">модуль благодаря которому происходит работа с </w:t>
-      </w:r>
-      <w:r>
-        <w:rPr>
-          <w:rFonts w:ascii="Times New Roman" w:hAnsi="Times New Roman" w:cs="Times New Roman"/>
-          <w:sz w:val="24"/>
-          <w:szCs w:val="24"/>
-        </w:rPr>
-        <w:t>часами реального времени</w:t>
-      </w:r>
-      <w:r>
-        <w:rPr>
-          <w:rFonts w:ascii="Times New Roman" w:hAnsi="Times New Roman" w:cs="Times New Roman"/>
-          <w:sz w:val="24"/>
-          <w:szCs w:val="24"/>
-        </w:rPr>
-        <w:t xml:space="preserve">. </w:t>
-      </w:r>
-      <w:r>
-        <w:rPr>
-          <w:rFonts w:ascii="Times New Roman" w:hAnsi="Times New Roman" w:cs="Times New Roman"/>
-          <w:sz w:val="24"/>
-          <w:szCs w:val="24"/>
-        </w:rPr>
-        <w:t xml:space="preserve">Часы необходимы для корректной работы протокола </w:t>
+      <w:r>
+        <w:rPr>
+          <w:rFonts w:ascii="Times New Roman" w:hAnsi="Times New Roman" w:cs="Times New Roman"/>
+          <w:sz w:val="24"/>
+          <w:szCs w:val="24"/>
+        </w:rPr>
+        <w:t xml:space="preserve"> модуль благодаря которому происходит работа с часами реального времени. Часы необходимы для корректной работы протокола </w:t>
       </w:r>
       <w:r>
         <w:rPr>
@@ -13174,55 +12629,7 @@
           <w:szCs w:val="24"/>
         </w:rPr>
         <w:lastRenderedPageBreak/>
-        <w:t>величинами времени.</w:t>
-      </w:r>
-      <w:r>
-        <w:rPr>
-          <w:rFonts w:ascii="Times New Roman" w:hAnsi="Times New Roman" w:cs="Times New Roman"/>
-          <w:sz w:val="24"/>
-          <w:szCs w:val="24"/>
-        </w:rPr>
-        <w:t xml:space="preserve"> Модуль производит настройку </w:t>
-      </w:r>
-      <w:r>
-        <w:rPr>
-          <w:rFonts w:ascii="Times New Roman" w:hAnsi="Times New Roman" w:cs="Times New Roman"/>
-          <w:sz w:val="24"/>
-          <w:szCs w:val="24"/>
-        </w:rPr>
-        <w:t>часов реального времени</w:t>
-      </w:r>
-      <w:r>
-        <w:rPr>
-          <w:rFonts w:ascii="Times New Roman" w:hAnsi="Times New Roman" w:cs="Times New Roman"/>
-          <w:sz w:val="24"/>
-          <w:szCs w:val="24"/>
-        </w:rPr>
-        <w:t xml:space="preserve">, </w:t>
-      </w:r>
-      <w:r>
-        <w:rPr>
-          <w:rFonts w:ascii="Times New Roman" w:hAnsi="Times New Roman" w:cs="Times New Roman"/>
-          <w:sz w:val="24"/>
-          <w:szCs w:val="24"/>
-        </w:rPr>
-        <w:t>их</w:t>
-      </w:r>
-      <w:r>
-        <w:rPr>
-          <w:rFonts w:ascii="Times New Roman" w:hAnsi="Times New Roman" w:cs="Times New Roman"/>
-          <w:sz w:val="24"/>
-          <w:szCs w:val="24"/>
-        </w:rPr>
-        <w:t xml:space="preserve"> инициализацию</w:t>
-      </w:r>
-      <w:r>
-        <w:rPr>
-          <w:rFonts w:ascii="Times New Roman" w:hAnsi="Times New Roman" w:cs="Times New Roman"/>
-          <w:sz w:val="24"/>
-          <w:szCs w:val="24"/>
-        </w:rPr>
-        <w:t>, предоставляет доступ к работе с часами другим модулям.</w:t>
+        <w:t>величинами времени. Модуль производит настройку часов реального времени, их инициализацию, предоставляет доступ к работе с часами другим модулям.</w:t>
       </w:r>
     </w:p>
     <w:p>
@@ -13256,7 +12663,6 @@
         </w:rPr>
         <w:t>_</w:t>
       </w:r>
-      <w:proofErr w:type="spellStart"/>
       <w:r>
         <w:rPr>
           <w:rFonts w:ascii="Times New Roman" w:hAnsi="Times New Roman" w:cs="Times New Roman"/>
@@ -13266,126 +12672,13 @@
         </w:rPr>
         <w:t>tim</w:t>
       </w:r>
-      <w:proofErr w:type="spellEnd"/>
-      <w:r>
-        <w:rPr>
-          <w:rFonts w:ascii="Times New Roman" w:hAnsi="Times New Roman" w:cs="Times New Roman"/>
-          <w:sz w:val="24"/>
-          <w:szCs w:val="24"/>
-        </w:rPr>
-        <w:t xml:space="preserve"> </w:t>
-      </w:r>
-      <w:r>
-        <w:rPr>
-          <w:rFonts w:ascii="Times New Roman" w:hAnsi="Times New Roman" w:cs="Times New Roman"/>
-          <w:sz w:val="24"/>
-          <w:szCs w:val="24"/>
-        </w:rPr>
-        <w:t xml:space="preserve">модуль благодаря которому происходит работа с </w:t>
-      </w:r>
-      <w:r>
-        <w:rPr>
-          <w:rFonts w:ascii="Times New Roman" w:hAnsi="Times New Roman" w:cs="Times New Roman"/>
-          <w:sz w:val="24"/>
-          <w:szCs w:val="24"/>
-        </w:rPr>
-        <w:t xml:space="preserve">таймерами </w:t>
-      </w:r>
-      <w:r>
-        <w:rPr>
-          <w:rFonts w:ascii="Times New Roman" w:hAnsi="Times New Roman" w:cs="Times New Roman"/>
-          <w:sz w:val="24"/>
-          <w:szCs w:val="24"/>
-        </w:rPr>
-        <w:t xml:space="preserve">микроконтроллера. </w:t>
-      </w:r>
-      <w:r>
-        <w:rPr>
-          <w:rFonts w:ascii="Times New Roman" w:hAnsi="Times New Roman" w:cs="Times New Roman"/>
-          <w:sz w:val="24"/>
-          <w:szCs w:val="24"/>
-        </w:rPr>
-        <w:t>Таймеры</w:t>
-      </w:r>
-      <w:r>
-        <w:rPr>
-          <w:rFonts w:ascii="Times New Roman" w:hAnsi="Times New Roman" w:cs="Times New Roman"/>
-          <w:sz w:val="24"/>
-          <w:szCs w:val="24"/>
-        </w:rPr>
-        <w:t xml:space="preserve"> необходим</w:t>
-      </w:r>
-      <w:r>
-        <w:rPr>
-          <w:rFonts w:ascii="Times New Roman" w:hAnsi="Times New Roman" w:cs="Times New Roman"/>
-          <w:sz w:val="24"/>
-          <w:szCs w:val="24"/>
-        </w:rPr>
-        <w:t>ы</w:t>
-      </w:r>
-      <w:r>
-        <w:rPr>
-          <w:rFonts w:ascii="Times New Roman" w:hAnsi="Times New Roman" w:cs="Times New Roman"/>
-          <w:sz w:val="24"/>
-          <w:szCs w:val="24"/>
-        </w:rPr>
-        <w:t xml:space="preserve"> для </w:t>
-      </w:r>
-      <w:r>
-        <w:rPr>
-          <w:rFonts w:ascii="Times New Roman" w:hAnsi="Times New Roman" w:cs="Times New Roman"/>
-          <w:sz w:val="24"/>
-          <w:szCs w:val="24"/>
-        </w:rPr>
-        <w:t>совершения действий с заданным интервалом, не занимая ресурс микроконтроллера на время ожидания</w:t>
-      </w:r>
-      <w:r>
-        <w:rPr>
-          <w:rFonts w:ascii="Times New Roman" w:hAnsi="Times New Roman" w:cs="Times New Roman"/>
-          <w:sz w:val="24"/>
-          <w:szCs w:val="24"/>
-        </w:rPr>
-        <w:t xml:space="preserve">. Модуль производит настройку </w:t>
-      </w:r>
-      <w:r>
-        <w:rPr>
-          <w:rFonts w:ascii="Times New Roman" w:hAnsi="Times New Roman" w:cs="Times New Roman"/>
-          <w:sz w:val="24"/>
-          <w:szCs w:val="24"/>
-        </w:rPr>
-        <w:t>таймеров</w:t>
-      </w:r>
-      <w:r>
-        <w:rPr>
-          <w:rFonts w:ascii="Times New Roman" w:hAnsi="Times New Roman" w:cs="Times New Roman"/>
-          <w:sz w:val="24"/>
-          <w:szCs w:val="24"/>
-        </w:rPr>
-        <w:t xml:space="preserve">, </w:t>
-      </w:r>
-      <w:r>
-        <w:rPr>
-          <w:rFonts w:ascii="Times New Roman" w:hAnsi="Times New Roman" w:cs="Times New Roman"/>
-          <w:sz w:val="24"/>
-          <w:szCs w:val="24"/>
-        </w:rPr>
-        <w:t>их</w:t>
-      </w:r>
-      <w:r>
-        <w:rPr>
-          <w:rFonts w:ascii="Times New Roman" w:hAnsi="Times New Roman" w:cs="Times New Roman"/>
-          <w:sz w:val="24"/>
-          <w:szCs w:val="24"/>
-        </w:rPr>
-        <w:t xml:space="preserve"> инициализацию и </w:t>
-      </w:r>
-      <w:r>
-        <w:rPr>
-          <w:rFonts w:ascii="Times New Roman" w:hAnsi="Times New Roman" w:cs="Times New Roman"/>
-          <w:sz w:val="24"/>
-          <w:szCs w:val="24"/>
-        </w:rPr>
-        <w:t>предоставляет функции для создания и управлениями таймерами.</w:t>
+      <w:r>
+        <w:rPr>
+          <w:rFonts w:ascii="Times New Roman" w:hAnsi="Times New Roman" w:cs="Times New Roman"/>
+          <w:sz w:val="24"/>
+          <w:szCs w:val="24"/>
+        </w:rPr>
+        <w:t xml:space="preserve"> модуль благодаря которому происходит работа с таймерами микроконтроллера. Таймеры необходимы для совершения действий с заданным интервалом, не занимая ресурс микроконтроллера на время ожидания. Модуль производит настройку таймеров, их инициализацию и предоставляет функции для создания и управлениями таймерами.</w:t>
       </w:r>
     </w:p>
     <w:p>
@@ -13419,7 +12712,6 @@
         </w:rPr>
         <w:t>_</w:t>
       </w:r>
-      <w:proofErr w:type="spellStart"/>
       <w:r>
         <w:rPr>
           <w:rFonts w:ascii="Times New Roman" w:hAnsi="Times New Roman" w:cs="Times New Roman"/>
@@ -13429,7 +12721,6 @@
         </w:rPr>
         <w:t>hsem</w:t>
       </w:r>
-      <w:proofErr w:type="spellEnd"/>
       <w:r>
         <w:rPr>
           <w:rFonts w:ascii="Times New Roman" w:hAnsi="Times New Roman" w:cs="Times New Roman"/>
@@ -13444,31 +12735,7 @@
           <w:sz w:val="24"/>
           <w:szCs w:val="24"/>
         </w:rPr>
-        <w:t xml:space="preserve">модуль благодаря которому происходит работа </w:t>
-      </w:r>
-      <w:r>
-        <w:rPr>
-          <w:rFonts w:ascii="Times New Roman" w:hAnsi="Times New Roman" w:cs="Times New Roman"/>
-          <w:sz w:val="24"/>
-          <w:szCs w:val="24"/>
-        </w:rPr>
-        <w:t>с семафорами микроконтроллера</w:t>
-      </w:r>
-      <w:r>
-        <w:rPr>
-          <w:rFonts w:ascii="Times New Roman" w:hAnsi="Times New Roman" w:cs="Times New Roman"/>
-          <w:sz w:val="24"/>
-          <w:szCs w:val="24"/>
-        </w:rPr>
-        <w:t xml:space="preserve">. </w:t>
-      </w:r>
-      <w:r>
-        <w:rPr>
-          <w:rFonts w:ascii="Times New Roman" w:hAnsi="Times New Roman" w:cs="Times New Roman"/>
-          <w:sz w:val="24"/>
-          <w:szCs w:val="24"/>
-        </w:rPr>
-        <w:t xml:space="preserve">Семафоры необходимы для взаимодействия двух ядер микроконтроллера, а именно для доступа к ресурсам. Использование семафоров позволяет работать ядрам независимо друг от друга, избегая ошибок при попытке доступа к общим ресурсам. Данная модуль необходим для корректной работы как </w:t>
+        <w:t xml:space="preserve">модуль благодаря которому происходит работа с семафорами микроконтроллера. Семафоры необходимы для взаимодействия двух ядер микроконтроллера, а именно для доступа к ресурсам. Использование семафоров позволяет работать ядрам независимо друг от друга, избегая ошибок при попытке доступа к общим ресурсам. Данная модуль необходим для корректной работы как </w:t>
       </w:r>
       <w:r>
         <w:rPr>
@@ -13535,7 +12802,6 @@
         </w:rPr>
         <w:t>_</w:t>
       </w:r>
-      <w:proofErr w:type="spellStart"/>
       <w:r>
         <w:rPr>
           <w:rFonts w:ascii="Times New Roman" w:hAnsi="Times New Roman" w:cs="Times New Roman"/>
@@ -13545,7 +12811,6 @@
         </w:rPr>
         <w:t>gpio</w:t>
       </w:r>
-      <w:proofErr w:type="spellEnd"/>
       <w:r>
         <w:rPr>
           <w:rFonts w:ascii="Times New Roman" w:hAnsi="Times New Roman" w:cs="Times New Roman"/>
@@ -13560,55 +12825,7 @@
           <w:sz w:val="24"/>
           <w:szCs w:val="24"/>
         </w:rPr>
-        <w:t xml:space="preserve">модуль благодаря которому происходит работа с </w:t>
-      </w:r>
-      <w:r>
-        <w:rPr>
-          <w:rFonts w:ascii="Times New Roman" w:hAnsi="Times New Roman" w:cs="Times New Roman"/>
-          <w:sz w:val="24"/>
-          <w:szCs w:val="24"/>
-        </w:rPr>
-        <w:t>выходами</w:t>
-      </w:r>
-      <w:r>
-        <w:rPr>
-          <w:rFonts w:ascii="Times New Roman" w:hAnsi="Times New Roman" w:cs="Times New Roman"/>
-          <w:sz w:val="24"/>
-          <w:szCs w:val="24"/>
-        </w:rPr>
-        <w:t xml:space="preserve"> микроконтроллера. </w:t>
-      </w:r>
-      <w:r>
-        <w:rPr>
-          <w:rFonts w:ascii="Times New Roman" w:hAnsi="Times New Roman" w:cs="Times New Roman"/>
-          <w:sz w:val="24"/>
-          <w:szCs w:val="24"/>
-        </w:rPr>
-        <w:t>Данный модуль</w:t>
-      </w:r>
-      <w:r>
-        <w:rPr>
-          <w:rFonts w:ascii="Times New Roman" w:hAnsi="Times New Roman" w:cs="Times New Roman"/>
-          <w:sz w:val="24"/>
-          <w:szCs w:val="24"/>
-        </w:rPr>
-        <w:t xml:space="preserve"> необходим для </w:t>
-      </w:r>
-      <w:r>
-        <w:rPr>
-          <w:rFonts w:ascii="Times New Roman" w:hAnsi="Times New Roman" w:cs="Times New Roman"/>
-          <w:sz w:val="24"/>
-          <w:szCs w:val="24"/>
-        </w:rPr>
-        <w:t>управления и конфигурирования выводов микроконтроллера что позволит реализовывать индикацию и устройства ввода</w:t>
-      </w:r>
-      <w:r>
-        <w:rPr>
-          <w:rFonts w:ascii="Times New Roman" w:hAnsi="Times New Roman" w:cs="Times New Roman"/>
-          <w:sz w:val="24"/>
-          <w:szCs w:val="24"/>
-        </w:rPr>
-        <w:t xml:space="preserve">. </w:t>
+        <w:t xml:space="preserve">модуль благодаря которому происходит работа с выходами микроконтроллера. Данный модуль необходим для управления и конфигурирования выводов микроконтроллера что позволит реализовывать индикацию и устройства ввода. </w:t>
       </w:r>
     </w:p>
     <w:p>
@@ -13642,7 +12859,6 @@
         </w:rPr>
         <w:t>_</w:t>
       </w:r>
-      <w:proofErr w:type="spellStart"/>
       <w:r>
         <w:rPr>
           <w:rFonts w:ascii="Times New Roman" w:hAnsi="Times New Roman" w:cs="Times New Roman"/>
@@ -13652,46 +12868,13 @@
         </w:rPr>
         <w:t>exti</w:t>
       </w:r>
-      <w:proofErr w:type="spellEnd"/>
-      <w:r>
-        <w:rPr>
-          <w:rFonts w:ascii="Times New Roman" w:hAnsi="Times New Roman" w:cs="Times New Roman"/>
-          <w:sz w:val="24"/>
-          <w:szCs w:val="24"/>
-        </w:rPr>
-        <w:t xml:space="preserve"> </w:t>
-      </w:r>
-      <w:r>
-        <w:rPr>
-          <w:rFonts w:ascii="Times New Roman" w:hAnsi="Times New Roman" w:cs="Times New Roman"/>
-          <w:sz w:val="24"/>
-          <w:szCs w:val="24"/>
-        </w:rPr>
-        <w:t xml:space="preserve">модуль благодаря которому происходит работа с </w:t>
-      </w:r>
-      <w:r>
-        <w:rPr>
-          <w:rFonts w:ascii="Times New Roman" w:hAnsi="Times New Roman" w:cs="Times New Roman"/>
-          <w:sz w:val="24"/>
-          <w:szCs w:val="24"/>
-        </w:rPr>
-        <w:t>прерываниями</w:t>
-      </w:r>
-      <w:r>
-        <w:rPr>
-          <w:rFonts w:ascii="Times New Roman" w:hAnsi="Times New Roman" w:cs="Times New Roman"/>
-          <w:sz w:val="24"/>
-          <w:szCs w:val="24"/>
-        </w:rPr>
-        <w:t xml:space="preserve">. Данный модуль необходим для </w:t>
-      </w:r>
-      <w:r>
-        <w:rPr>
-          <w:rFonts w:ascii="Times New Roman" w:hAnsi="Times New Roman" w:cs="Times New Roman"/>
-          <w:sz w:val="24"/>
-          <w:szCs w:val="24"/>
-        </w:rPr>
-        <w:t xml:space="preserve">работы с устройствами ввода и другими модулями библиотеки </w:t>
+      <w:r>
+        <w:rPr>
+          <w:rFonts w:ascii="Times New Roman" w:hAnsi="Times New Roman" w:cs="Times New Roman"/>
+          <w:sz w:val="24"/>
+          <w:szCs w:val="24"/>
+        </w:rPr>
+        <w:t xml:space="preserve"> модуль благодаря которому происходит работа с прерываниями. Данный модуль необходим для работы с устройствами ввода и другими модулями библиотеки </w:t>
       </w:r>
       <w:r>
         <w:rPr>
@@ -13716,33 +12899,7 @@
           <w:sz w:val="24"/>
           <w:szCs w:val="24"/>
         </w:rPr>
-        <w:t xml:space="preserve">необходим для реализации условного параллельного выполнения заданий </w:t>
-      </w:r>
-      <w:proofErr w:type="gramStart"/>
-      <w:r>
-        <w:rPr>
-          <w:rFonts w:ascii="Times New Roman" w:hAnsi="Times New Roman" w:cs="Times New Roman"/>
-          <w:sz w:val="24"/>
-          <w:szCs w:val="24"/>
-        </w:rPr>
-        <w:t>за счет того что</w:t>
-      </w:r>
-      <w:proofErr w:type="gramEnd"/>
-      <w:r>
-        <w:rPr>
-          <w:rFonts w:ascii="Times New Roman" w:hAnsi="Times New Roman" w:cs="Times New Roman"/>
-          <w:sz w:val="24"/>
-          <w:szCs w:val="24"/>
-        </w:rPr>
-        <w:t xml:space="preserve"> позволяет управлять и проверять флаги периферии на аппаратном уровне, не занимая ресурс микроконтроллера</w:t>
-      </w:r>
-      <w:r>
-        <w:rPr>
-          <w:rFonts w:ascii="Times New Roman" w:hAnsi="Times New Roman" w:cs="Times New Roman"/>
-          <w:sz w:val="24"/>
-          <w:szCs w:val="24"/>
-        </w:rPr>
-        <w:t>.</w:t>
+        <w:t>необходим для реализации условного параллельного выполнения заданий за счет того что позволяет управлять и проверять флаги периферии на аппаратном уровне, не занимая ресурс микроконтроллера.</w:t>
       </w:r>
     </w:p>
     <w:p>
@@ -13888,15 +13045,7 @@
           <w:sz w:val="24"/>
           <w:szCs w:val="24"/>
         </w:rPr>
-        <w:t xml:space="preserve"> </w:t>
-      </w:r>
-      <w:r>
-        <w:rPr>
-          <w:rFonts w:ascii="Times New Roman" w:hAnsi="Times New Roman" w:cs="Times New Roman"/>
-          <w:sz w:val="24"/>
-          <w:szCs w:val="24"/>
-        </w:rPr>
-        <w:t xml:space="preserve">беспроводных </w:t>
+        <w:t xml:space="preserve"> беспроводных </w:t>
       </w:r>
       <w:r>
         <w:rPr>
@@ -14082,107 +13231,7 @@
           <w:lang w:val="en-US"/>
         </w:rPr>
         <w:lastRenderedPageBreak/>
-        <w:t xml:space="preserve">L2CAP (Logical Link Control and Adaptation Protocol – </w:t>
-      </w:r>
-      <w:proofErr w:type="spellStart"/>
-      <w:r>
-        <w:rPr>
-          <w:rFonts w:ascii="Times New Roman" w:hAnsi="Times New Roman" w:cs="Times New Roman"/>
-          <w:sz w:val="24"/>
-          <w:szCs w:val="24"/>
-          <w:lang w:val="en-US"/>
-        </w:rPr>
-        <w:t>протокол</w:t>
-      </w:r>
-      <w:proofErr w:type="spellEnd"/>
-      <w:r>
-        <w:rPr>
-          <w:rFonts w:ascii="Times New Roman" w:hAnsi="Times New Roman" w:cs="Times New Roman"/>
-          <w:sz w:val="24"/>
-          <w:szCs w:val="24"/>
-          <w:lang w:val="en-US"/>
-        </w:rPr>
-        <w:t xml:space="preserve"> </w:t>
-      </w:r>
-      <w:proofErr w:type="spellStart"/>
-      <w:r>
-        <w:rPr>
-          <w:rFonts w:ascii="Times New Roman" w:hAnsi="Times New Roman" w:cs="Times New Roman"/>
-          <w:sz w:val="24"/>
-          <w:szCs w:val="24"/>
-          <w:lang w:val="en-US"/>
-        </w:rPr>
-        <w:t>управления</w:t>
-      </w:r>
-      <w:proofErr w:type="spellEnd"/>
-      <w:r>
-        <w:rPr>
-          <w:rFonts w:ascii="Times New Roman" w:hAnsi="Times New Roman" w:cs="Times New Roman"/>
-          <w:sz w:val="24"/>
-          <w:szCs w:val="24"/>
-          <w:lang w:val="en-US"/>
-        </w:rPr>
-        <w:t xml:space="preserve"> </w:t>
-      </w:r>
-      <w:proofErr w:type="spellStart"/>
-      <w:r>
-        <w:rPr>
-          <w:rFonts w:ascii="Times New Roman" w:hAnsi="Times New Roman" w:cs="Times New Roman"/>
-          <w:sz w:val="24"/>
-          <w:szCs w:val="24"/>
-          <w:lang w:val="en-US"/>
-        </w:rPr>
-        <w:t>логическим</w:t>
-      </w:r>
-      <w:proofErr w:type="spellEnd"/>
-      <w:r>
-        <w:rPr>
-          <w:rFonts w:ascii="Times New Roman" w:hAnsi="Times New Roman" w:cs="Times New Roman"/>
-          <w:sz w:val="24"/>
-          <w:szCs w:val="24"/>
-          <w:lang w:val="en-US"/>
-        </w:rPr>
-        <w:t xml:space="preserve"> </w:t>
-      </w:r>
-      <w:proofErr w:type="spellStart"/>
-      <w:r>
-        <w:rPr>
-          <w:rFonts w:ascii="Times New Roman" w:hAnsi="Times New Roman" w:cs="Times New Roman"/>
-          <w:sz w:val="24"/>
-          <w:szCs w:val="24"/>
-          <w:lang w:val="en-US"/>
-        </w:rPr>
-        <w:t>подключением</w:t>
-      </w:r>
-      <w:proofErr w:type="spellEnd"/>
-      <w:r>
-        <w:rPr>
-          <w:rFonts w:ascii="Times New Roman" w:hAnsi="Times New Roman" w:cs="Times New Roman"/>
-          <w:sz w:val="24"/>
-          <w:szCs w:val="24"/>
-          <w:lang w:val="en-US"/>
-        </w:rPr>
-        <w:t xml:space="preserve"> и </w:t>
-      </w:r>
-      <w:proofErr w:type="spellStart"/>
-      <w:r>
-        <w:rPr>
-          <w:rFonts w:ascii="Times New Roman" w:hAnsi="Times New Roman" w:cs="Times New Roman"/>
-          <w:sz w:val="24"/>
-          <w:szCs w:val="24"/>
-          <w:lang w:val="en-US"/>
-        </w:rPr>
-        <w:t>адаптацией</w:t>
-      </w:r>
-      <w:proofErr w:type="spellEnd"/>
-      <w:r>
-        <w:rPr>
-          <w:rFonts w:ascii="Times New Roman" w:hAnsi="Times New Roman" w:cs="Times New Roman"/>
-          <w:sz w:val="24"/>
-          <w:szCs w:val="24"/>
-          <w:lang w:val="en-US"/>
-        </w:rPr>
-        <w:t>)</w:t>
+        <w:t>L2CAP (Logical Link Control and Adaptation Protocol – протокол управления логическим подключением и адаптацией)</w:t>
       </w:r>
     </w:p>
     <w:p>
@@ -14207,39 +13256,8 @@
           <w:szCs w:val="24"/>
           <w:lang w:val="en-US"/>
         </w:rPr>
-        <w:t xml:space="preserve">ATT (Attribute Protocol) – </w:t>
-      </w:r>
-      <w:proofErr w:type="spellStart"/>
-      <w:r>
-        <w:rPr>
-          <w:rFonts w:ascii="Times New Roman" w:hAnsi="Times New Roman" w:cs="Times New Roman"/>
-          <w:sz w:val="24"/>
-          <w:szCs w:val="24"/>
-          <w:lang w:val="en-US"/>
-        </w:rPr>
-        <w:t>протокол</w:t>
-      </w:r>
-      <w:proofErr w:type="spellEnd"/>
-      <w:r>
-        <w:rPr>
-          <w:rFonts w:ascii="Times New Roman" w:hAnsi="Times New Roman" w:cs="Times New Roman"/>
-          <w:sz w:val="24"/>
-          <w:szCs w:val="24"/>
-          <w:lang w:val="en-US"/>
-        </w:rPr>
-        <w:t xml:space="preserve"> </w:t>
-      </w:r>
-      <w:proofErr w:type="spellStart"/>
-      <w:r>
-        <w:rPr>
-          <w:rFonts w:ascii="Times New Roman" w:hAnsi="Times New Roman" w:cs="Times New Roman"/>
-          <w:sz w:val="24"/>
-          <w:szCs w:val="24"/>
-          <w:lang w:val="en-US"/>
-        </w:rPr>
-        <w:t>атрибутов</w:t>
-      </w:r>
-      <w:proofErr w:type="spellEnd"/>
+        <w:t>ATT (Attribute Protocol) – протокол атрибутов</w:t>
+      </w:r>
     </w:p>
     <w:p>
       <w:pPr>
@@ -14263,59 +13281,8 @@
           <w:szCs w:val="24"/>
           <w:lang w:val="en-US"/>
         </w:rPr>
-        <w:t xml:space="preserve">GAP (Generic Access Profile) – </w:t>
-      </w:r>
-      <w:proofErr w:type="spellStart"/>
-      <w:r>
-        <w:rPr>
-          <w:rFonts w:ascii="Times New Roman" w:hAnsi="Times New Roman" w:cs="Times New Roman"/>
-          <w:sz w:val="24"/>
-          <w:szCs w:val="24"/>
-          <w:lang w:val="en-US"/>
-        </w:rPr>
-        <w:t>профиль</w:t>
-      </w:r>
-      <w:proofErr w:type="spellEnd"/>
-      <w:r>
-        <w:rPr>
-          <w:rFonts w:ascii="Times New Roman" w:hAnsi="Times New Roman" w:cs="Times New Roman"/>
-          <w:sz w:val="24"/>
-          <w:szCs w:val="24"/>
-          <w:lang w:val="en-US"/>
-        </w:rPr>
-        <w:t xml:space="preserve"> </w:t>
-      </w:r>
-      <w:proofErr w:type="spellStart"/>
-      <w:r>
-        <w:rPr>
-          <w:rFonts w:ascii="Times New Roman" w:hAnsi="Times New Roman" w:cs="Times New Roman"/>
-          <w:sz w:val="24"/>
-          <w:szCs w:val="24"/>
-          <w:lang w:val="en-US"/>
-        </w:rPr>
-        <w:t>общего</w:t>
-      </w:r>
-      <w:proofErr w:type="spellEnd"/>
-      <w:r>
-        <w:rPr>
-          <w:rFonts w:ascii="Times New Roman" w:hAnsi="Times New Roman" w:cs="Times New Roman"/>
-          <w:sz w:val="24"/>
-          <w:szCs w:val="24"/>
-          <w:lang w:val="en-US"/>
-        </w:rPr>
-        <w:t xml:space="preserve"> </w:t>
-      </w:r>
-      <w:proofErr w:type="spellStart"/>
-      <w:r>
-        <w:rPr>
-          <w:rFonts w:ascii="Times New Roman" w:hAnsi="Times New Roman" w:cs="Times New Roman"/>
-          <w:sz w:val="24"/>
-          <w:szCs w:val="24"/>
-          <w:lang w:val="en-US"/>
-        </w:rPr>
-        <w:t>доступа</w:t>
-      </w:r>
-      <w:proofErr w:type="spellEnd"/>
+        <w:t>GAP (Generic Access Profile) – профиль общего доступа</w:t>
+      </w:r>
     </w:p>
     <w:p>
       <w:pPr>
@@ -14339,59 +13306,8 @@
           <w:szCs w:val="24"/>
           <w:lang w:val="en-US"/>
         </w:rPr>
-        <w:t xml:space="preserve">GATT (Generic Attribute Profile) – </w:t>
-      </w:r>
-      <w:proofErr w:type="spellStart"/>
-      <w:r>
-        <w:rPr>
-          <w:rFonts w:ascii="Times New Roman" w:hAnsi="Times New Roman" w:cs="Times New Roman"/>
-          <w:sz w:val="24"/>
-          <w:szCs w:val="24"/>
-          <w:lang w:val="en-US"/>
-        </w:rPr>
-        <w:t>профиль</w:t>
-      </w:r>
-      <w:proofErr w:type="spellEnd"/>
-      <w:r>
-        <w:rPr>
-          <w:rFonts w:ascii="Times New Roman" w:hAnsi="Times New Roman" w:cs="Times New Roman"/>
-          <w:sz w:val="24"/>
-          <w:szCs w:val="24"/>
-          <w:lang w:val="en-US"/>
-        </w:rPr>
-        <w:t xml:space="preserve"> </w:t>
-      </w:r>
-      <w:proofErr w:type="spellStart"/>
-      <w:r>
-        <w:rPr>
-          <w:rFonts w:ascii="Times New Roman" w:hAnsi="Times New Roman" w:cs="Times New Roman"/>
-          <w:sz w:val="24"/>
-          <w:szCs w:val="24"/>
-          <w:lang w:val="en-US"/>
-        </w:rPr>
-        <w:t>общих</w:t>
-      </w:r>
-      <w:proofErr w:type="spellEnd"/>
-      <w:r>
-        <w:rPr>
-          <w:rFonts w:ascii="Times New Roman" w:hAnsi="Times New Roman" w:cs="Times New Roman"/>
-          <w:sz w:val="24"/>
-          <w:szCs w:val="24"/>
-          <w:lang w:val="en-US"/>
-        </w:rPr>
-        <w:t xml:space="preserve"> </w:t>
-      </w:r>
-      <w:proofErr w:type="spellStart"/>
-      <w:r>
-        <w:rPr>
-          <w:rFonts w:ascii="Times New Roman" w:hAnsi="Times New Roman" w:cs="Times New Roman"/>
-          <w:sz w:val="24"/>
-          <w:szCs w:val="24"/>
-          <w:lang w:val="en-US"/>
-        </w:rPr>
-        <w:t>атрибутов</w:t>
-      </w:r>
-      <w:proofErr w:type="spellEnd"/>
+        <w:t>GATT (Generic Attribute Profile) – профиль общих атрибутов</w:t>
+      </w:r>
     </w:p>
     <w:p>
       <w:pPr>
@@ -14534,7 +13450,6 @@
           <w:szCs w:val="24"/>
         </w:rPr>
       </w:pPr>
-      <w:proofErr w:type="spellStart"/>
       <w:r>
         <w:rPr>
           <w:rFonts w:ascii="Times New Roman" w:hAnsi="Times New Roman" w:cs="Times New Roman"/>
@@ -14543,7 +13458,6 @@
         </w:rPr>
         <w:t>Electron</w:t>
       </w:r>
-      <w:proofErr w:type="spellEnd"/>
       <w:r>
         <w:rPr>
           <w:rFonts w:ascii="Times New Roman" w:hAnsi="Times New Roman" w:cs="Times New Roman"/>
@@ -14558,25 +13472,7 @@
           <w:sz w:val="24"/>
           <w:szCs w:val="24"/>
         </w:rPr>
-        <w:t xml:space="preserve"> это фреймворк, разработанный </w:t>
-      </w:r>
-      <w:proofErr w:type="spellStart"/>
-      <w:r>
-        <w:rPr>
-          <w:rFonts w:ascii="Times New Roman" w:hAnsi="Times New Roman" w:cs="Times New Roman"/>
-          <w:sz w:val="24"/>
-          <w:szCs w:val="24"/>
-        </w:rPr>
-        <w:t>GitHub</w:t>
-      </w:r>
-      <w:proofErr w:type="spellEnd"/>
-      <w:r>
-        <w:rPr>
-          <w:rFonts w:ascii="Times New Roman" w:hAnsi="Times New Roman" w:cs="Times New Roman"/>
-          <w:sz w:val="24"/>
-          <w:szCs w:val="24"/>
-        </w:rPr>
-        <w:t xml:space="preserve"> который позволяет разрабатывать графические кроссплатформенные приложения для ОС с помощью веб-технологий. </w:t>
+        <w:t xml:space="preserve"> это фреймворк, разработанный GitHub который позволяет разрабатывать графические кроссплатформенные приложения для ОС с помощью веб-технологий. </w:t>
       </w:r>
       <w:r>
         <w:rPr>
@@ -14593,61 +13489,7 @@
           <w:sz w:val="24"/>
           <w:szCs w:val="24"/>
         </w:rPr>
-        <w:t xml:space="preserve"> включает в себя Node.js для работы с </w:t>
-      </w:r>
-      <w:proofErr w:type="spellStart"/>
-      <w:r>
-        <w:rPr>
-          <w:rFonts w:ascii="Times New Roman" w:hAnsi="Times New Roman" w:cs="Times New Roman"/>
-          <w:sz w:val="24"/>
-          <w:szCs w:val="24"/>
-        </w:rPr>
-        <w:t>back-end</w:t>
-      </w:r>
-      <w:proofErr w:type="spellEnd"/>
-      <w:r>
-        <w:rPr>
-          <w:rFonts w:ascii="Times New Roman" w:hAnsi="Times New Roman" w:cs="Times New Roman"/>
-          <w:sz w:val="24"/>
-          <w:szCs w:val="24"/>
-        </w:rPr>
-        <w:t xml:space="preserve"> и библиотеку </w:t>
-      </w:r>
-      <w:proofErr w:type="spellStart"/>
-      <w:r>
-        <w:rPr>
-          <w:rFonts w:ascii="Times New Roman" w:hAnsi="Times New Roman" w:cs="Times New Roman"/>
-          <w:sz w:val="24"/>
-          <w:szCs w:val="24"/>
-        </w:rPr>
-        <w:t>Chromium</w:t>
-      </w:r>
-      <w:proofErr w:type="spellEnd"/>
-      <w:r>
-        <w:rPr>
-          <w:rFonts w:ascii="Times New Roman" w:hAnsi="Times New Roman" w:cs="Times New Roman"/>
-          <w:sz w:val="24"/>
-          <w:szCs w:val="24"/>
-        </w:rPr>
-        <w:t xml:space="preserve"> для веб-рендеринга, используется низкоуровневый подход: точкой входа является </w:t>
-      </w:r>
-      <w:proofErr w:type="spellStart"/>
-      <w:r>
-        <w:rPr>
-          <w:rFonts w:ascii="Times New Roman" w:hAnsi="Times New Roman" w:cs="Times New Roman"/>
-          <w:sz w:val="24"/>
-          <w:szCs w:val="24"/>
-        </w:rPr>
-        <w:t>JavaScript</w:t>
-      </w:r>
-      <w:proofErr w:type="spellEnd"/>
-      <w:r>
-        <w:rPr>
-          <w:rFonts w:ascii="Times New Roman" w:hAnsi="Times New Roman" w:cs="Times New Roman"/>
-          <w:sz w:val="24"/>
-          <w:szCs w:val="24"/>
-        </w:rPr>
-        <w:t>-код, который создает окно браузера, и подгружает в него HTML</w:t>
+        <w:t xml:space="preserve"> включает в себя Node.js для работы с back-end и библиотеку Chromium для веб-рендеринга, используется низкоуровневый подход: точкой входа является JavaScript-код, который создает окно браузера, и подгружает в него HTML</w:t>
       </w:r>
       <w:r>
         <w:rPr>
@@ -14663,72 +13505,8 @@
           <w:sz w:val="24"/>
           <w:szCs w:val="24"/>
         </w:rPr>
-        <w:t xml:space="preserve">код. Благодаря этому </w:t>
-      </w:r>
-      <w:proofErr w:type="spellStart"/>
-      <w:r>
-        <w:rPr>
-          <w:rFonts w:ascii="Times New Roman" w:hAnsi="Times New Roman" w:cs="Times New Roman"/>
-          <w:sz w:val="24"/>
-          <w:szCs w:val="24"/>
-        </w:rPr>
-        <w:t>Electron</w:t>
-      </w:r>
-      <w:proofErr w:type="spellEnd"/>
-      <w:r>
-        <w:rPr>
-          <w:rFonts w:ascii="Times New Roman" w:hAnsi="Times New Roman" w:cs="Times New Roman"/>
-          <w:sz w:val="24"/>
-          <w:szCs w:val="24"/>
-        </w:rPr>
-        <w:t xml:space="preserve">, путем объединения </w:t>
-      </w:r>
-      <w:proofErr w:type="spellStart"/>
-      <w:r>
-        <w:rPr>
-          <w:rFonts w:ascii="Times New Roman" w:hAnsi="Times New Roman" w:cs="Times New Roman"/>
-          <w:sz w:val="24"/>
-          <w:szCs w:val="24"/>
-        </w:rPr>
-        <w:t>Chromium</w:t>
-      </w:r>
-      <w:proofErr w:type="spellEnd"/>
-      <w:r>
-        <w:rPr>
-          <w:rFonts w:ascii="Times New Roman" w:hAnsi="Times New Roman" w:cs="Times New Roman"/>
-          <w:sz w:val="24"/>
-          <w:szCs w:val="24"/>
-        </w:rPr>
-        <w:t xml:space="preserve"> и Node.js в единую среду выполнения, может собирать приложения для выполнения под </w:t>
-      </w:r>
-      <w:proofErr w:type="spellStart"/>
-      <w:r>
-        <w:rPr>
-          <w:rFonts w:ascii="Times New Roman" w:hAnsi="Times New Roman" w:cs="Times New Roman"/>
-          <w:sz w:val="24"/>
-          <w:szCs w:val="24"/>
-        </w:rPr>
-        <w:t>Mac</w:t>
-      </w:r>
-      <w:proofErr w:type="spellEnd"/>
-      <w:r>
-        <w:rPr>
-          <w:rFonts w:ascii="Times New Roman" w:hAnsi="Times New Roman" w:cs="Times New Roman"/>
-          <w:sz w:val="24"/>
-          <w:szCs w:val="24"/>
-        </w:rPr>
-        <w:t xml:space="preserve">, </w:t>
-      </w:r>
-      <w:proofErr w:type="spellStart"/>
-      <w:r>
-        <w:rPr>
-          <w:rFonts w:ascii="Times New Roman" w:hAnsi="Times New Roman" w:cs="Times New Roman"/>
-          <w:sz w:val="24"/>
-          <w:szCs w:val="24"/>
-        </w:rPr>
-        <w:t>Windows</w:t>
-      </w:r>
-      <w:proofErr w:type="spellEnd"/>
+        <w:t>код. Благодаря этому Electron, путем объединения Chromium и Node.js в единую среду выполнения, может собирать приложения для выполнения под Mac, Windows</w:t>
+      </w:r>
       <w:r>
         <w:rPr>
           <w:rFonts w:ascii="Times New Roman" w:hAnsi="Times New Roman" w:cs="Times New Roman"/>
@@ -14743,18 +13521,8 @@
           <w:sz w:val="24"/>
           <w:szCs w:val="24"/>
         </w:rPr>
-        <w:t xml:space="preserve"> </w:t>
-      </w:r>
-      <w:proofErr w:type="spellStart"/>
-      <w:r>
-        <w:rPr>
-          <w:rFonts w:ascii="Times New Roman" w:hAnsi="Times New Roman" w:cs="Times New Roman"/>
-          <w:sz w:val="24"/>
-          <w:szCs w:val="24"/>
-        </w:rPr>
-        <w:t>Linux</w:t>
-      </w:r>
-      <w:proofErr w:type="spellEnd"/>
+        <w:t xml:space="preserve"> Linux</w:t>
+      </w:r>
       <w:r>
         <w:rPr>
           <w:rFonts w:ascii="Times New Roman" w:hAnsi="Times New Roman" w:cs="Times New Roman"/>
@@ -14836,23 +13604,13 @@
           <w:szCs w:val="24"/>
         </w:rPr>
       </w:pPr>
-      <w:proofErr w:type="spellStart"/>
-      <w:r>
-        <w:rPr>
-          <w:rFonts w:ascii="Times New Roman" w:hAnsi="Times New Roman" w:cs="Times New Roman"/>
-          <w:sz w:val="24"/>
-          <w:szCs w:val="24"/>
-        </w:rPr>
-        <w:t>React</w:t>
-      </w:r>
-      <w:proofErr w:type="spellEnd"/>
-      <w:r>
-        <w:rPr>
-          <w:rFonts w:ascii="Times New Roman" w:hAnsi="Times New Roman" w:cs="Times New Roman"/>
-          <w:sz w:val="24"/>
-          <w:szCs w:val="24"/>
-        </w:rPr>
-        <w:t xml:space="preserve"> </w:t>
+      <w:r>
+        <w:rPr>
+          <w:rFonts w:ascii="Times New Roman" w:hAnsi="Times New Roman" w:cs="Times New Roman"/>
+          <w:sz w:val="24"/>
+          <w:szCs w:val="24"/>
+        </w:rPr>
+        <w:t xml:space="preserve">React </w:t>
       </w:r>
       <w:r>
         <w:rPr>
@@ -14885,43 +13643,7 @@
           <w:sz w:val="24"/>
           <w:szCs w:val="24"/>
         </w:rPr>
-        <w:t xml:space="preserve">-библиотека с открытым исходным кодом которая используется для разработки пользовательских интерфейсов. </w:t>
-      </w:r>
-      <w:proofErr w:type="spellStart"/>
-      <w:r>
-        <w:rPr>
-          <w:rFonts w:ascii="Times New Roman" w:hAnsi="Times New Roman" w:cs="Times New Roman"/>
-          <w:sz w:val="24"/>
-          <w:szCs w:val="24"/>
-        </w:rPr>
-        <w:t>React</w:t>
-      </w:r>
-      <w:proofErr w:type="spellEnd"/>
-      <w:r>
-        <w:rPr>
-          <w:rFonts w:ascii="Times New Roman" w:hAnsi="Times New Roman" w:cs="Times New Roman"/>
-          <w:sz w:val="24"/>
-          <w:szCs w:val="24"/>
-        </w:rPr>
-        <w:t xml:space="preserve"> предоставляет язык шаблонов и функции для отрисовки HTML. В результате компиляции кода </w:t>
-      </w:r>
-      <w:proofErr w:type="spellStart"/>
-      <w:r>
-        <w:rPr>
-          <w:rFonts w:ascii="Times New Roman" w:hAnsi="Times New Roman" w:cs="Times New Roman"/>
-          <w:sz w:val="24"/>
-          <w:szCs w:val="24"/>
-        </w:rPr>
-        <w:t>React</w:t>
-      </w:r>
-      <w:proofErr w:type="spellEnd"/>
-      <w:r>
-        <w:rPr>
-          <w:rFonts w:ascii="Times New Roman" w:hAnsi="Times New Roman" w:cs="Times New Roman"/>
-          <w:sz w:val="24"/>
-          <w:szCs w:val="24"/>
-        </w:rPr>
-        <w:t xml:space="preserve"> будет получен </w:t>
+        <w:t xml:space="preserve">-библиотека с открытым исходным кодом которая используется для разработки пользовательских интерфейсов. React предоставляет язык шаблонов и функции для отрисовки HTML. В результате компиляции кода React будет получен </w:t>
       </w:r>
       <w:r>
         <w:rPr>
@@ -14971,61 +13693,7 @@
           <w:sz w:val="24"/>
           <w:szCs w:val="24"/>
         </w:rPr>
-        <w:t xml:space="preserve">. </w:t>
-      </w:r>
-      <w:proofErr w:type="spellStart"/>
-      <w:r>
-        <w:rPr>
-          <w:rFonts w:ascii="Times New Roman" w:hAnsi="Times New Roman" w:cs="Times New Roman"/>
-          <w:sz w:val="24"/>
-          <w:szCs w:val="24"/>
-        </w:rPr>
-        <w:t>React</w:t>
-      </w:r>
-      <w:proofErr w:type="spellEnd"/>
-      <w:r>
-        <w:rPr>
-          <w:rFonts w:ascii="Times New Roman" w:hAnsi="Times New Roman" w:cs="Times New Roman"/>
-          <w:sz w:val="24"/>
-          <w:szCs w:val="24"/>
-        </w:rPr>
-        <w:t xml:space="preserve"> разрабатывается и поддерживается </w:t>
-      </w:r>
-      <w:proofErr w:type="spellStart"/>
-      <w:r>
-        <w:rPr>
-          <w:rFonts w:ascii="Times New Roman" w:hAnsi="Times New Roman" w:cs="Times New Roman"/>
-          <w:sz w:val="24"/>
-          <w:szCs w:val="24"/>
-        </w:rPr>
-        <w:t>Facebook</w:t>
-      </w:r>
-      <w:proofErr w:type="spellEnd"/>
-      <w:r>
-        <w:rPr>
-          <w:rFonts w:ascii="Times New Roman" w:hAnsi="Times New Roman" w:cs="Times New Roman"/>
-          <w:sz w:val="24"/>
-          <w:szCs w:val="24"/>
-        </w:rPr>
-        <w:t xml:space="preserve">, </w:t>
-      </w:r>
-      <w:proofErr w:type="spellStart"/>
-      <w:r>
-        <w:rPr>
-          <w:rFonts w:ascii="Times New Roman" w:hAnsi="Times New Roman" w:cs="Times New Roman"/>
-          <w:sz w:val="24"/>
-          <w:szCs w:val="24"/>
-        </w:rPr>
-        <w:t>Instagram</w:t>
-      </w:r>
-      <w:proofErr w:type="spellEnd"/>
-      <w:r>
-        <w:rPr>
-          <w:rFonts w:ascii="Times New Roman" w:hAnsi="Times New Roman" w:cs="Times New Roman"/>
-          <w:sz w:val="24"/>
-          <w:szCs w:val="24"/>
-        </w:rPr>
-        <w:t xml:space="preserve"> и сообществом отдельных разработчиков и корпораций. Благодаря свой модульности позволяет достичь большой скорости разработки, простоты и масштабируемости.</w:t>
+        <w:t>. React разрабатывается и поддерживается Facebook, Instagram и сообществом отдельных разработчиков и корпораций. Благодаря свой модульности позволяет достичь большой скорости разработки, простоты и масштабируемости.</w:t>
       </w:r>
     </w:p>
     <w:p>
@@ -15814,18 +14482,34 @@
           <w:sz w:val="24"/>
           <w:szCs w:val="24"/>
         </w:rPr>
-        <w:t xml:space="preserve">это полноценная дизайн-система, визуальный язык а так же библиотека компонентов. Проект поддерживается разработчиками </w:t>
-      </w:r>
-      <w:proofErr w:type="spellStart"/>
-      <w:r>
-        <w:rPr>
-          <w:rFonts w:ascii="Times New Roman" w:hAnsi="Times New Roman" w:cs="Times New Roman"/>
-          <w:sz w:val="24"/>
-          <w:szCs w:val="24"/>
-        </w:rPr>
-        <w:t>Alibaba</w:t>
-      </w:r>
-      <w:proofErr w:type="spellEnd"/>
+        <w:t xml:space="preserve">это полноценная дизайн-система, визуальный язык а так же библиотека компонентов. Проект поддерживается разработчиками Alibaba </w:t>
+      </w:r>
+      <w:r>
+        <w:rPr>
+          <w:rFonts w:ascii="Times New Roman" w:hAnsi="Times New Roman" w:cs="Times New Roman"/>
+          <w:sz w:val="24"/>
+          <w:szCs w:val="24"/>
+          <w:lang w:val="en-US"/>
+        </w:rPr>
+        <w:t>Group</w:t>
+      </w:r>
+      <w:r>
+        <w:rPr>
+          <w:rFonts w:ascii="Times New Roman" w:hAnsi="Times New Roman" w:cs="Times New Roman"/>
+          <w:sz w:val="24"/>
+          <w:szCs w:val="24"/>
+        </w:rPr>
+        <w:t xml:space="preserve">. </w:t>
+      </w:r>
+      <w:r>
+        <w:rPr>
+          <w:rFonts w:ascii="Times New Roman" w:hAnsi="Times New Roman" w:cs="Times New Roman"/>
+          <w:sz w:val="24"/>
+          <w:szCs w:val="24"/>
+          <w:lang w:val="en-US"/>
+        </w:rPr>
+        <w:t>Ant</w:t>
+      </w:r>
       <w:r>
         <w:rPr>
           <w:rFonts w:ascii="Times New Roman" w:hAnsi="Times New Roman" w:cs="Times New Roman"/>
@@ -15841,7 +14525,74 @@
           <w:szCs w:val="24"/>
           <w:lang w:val="en-US"/>
         </w:rPr>
-        <w:t>Group</w:t>
+        <w:t>Design</w:t>
+      </w:r>
+      <w:r>
+        <w:rPr>
+          <w:rFonts w:ascii="Times New Roman" w:hAnsi="Times New Roman" w:cs="Times New Roman"/>
+          <w:sz w:val="24"/>
+          <w:szCs w:val="24"/>
+        </w:rPr>
+        <w:t xml:space="preserve"> написан на </w:t>
+      </w:r>
+      <w:r>
+        <w:rPr>
+          <w:rFonts w:ascii="Times New Roman" w:hAnsi="Times New Roman" w:cs="Times New Roman"/>
+          <w:sz w:val="24"/>
+          <w:szCs w:val="24"/>
+          <w:lang w:val="en-US"/>
+        </w:rPr>
+        <w:t>TypeScript</w:t>
+      </w:r>
+      <w:r>
+        <w:rPr>
+          <w:rFonts w:ascii="Times New Roman" w:hAnsi="Times New Roman" w:cs="Times New Roman"/>
+          <w:sz w:val="24"/>
+          <w:szCs w:val="24"/>
+        </w:rPr>
+        <w:t xml:space="preserve">, стилизован с помощью </w:t>
+      </w:r>
+      <w:r>
+        <w:rPr>
+          <w:rFonts w:ascii="Times New Roman" w:hAnsi="Times New Roman" w:cs="Times New Roman"/>
+          <w:sz w:val="24"/>
+          <w:szCs w:val="24"/>
+          <w:lang w:val="en-US"/>
+        </w:rPr>
+        <w:t>Less</w:t>
+      </w:r>
+      <w:r>
+        <w:rPr>
+          <w:rFonts w:ascii="Times New Roman" w:hAnsi="Times New Roman" w:cs="Times New Roman"/>
+          <w:sz w:val="24"/>
+          <w:szCs w:val="24"/>
+        </w:rPr>
+        <w:t xml:space="preserve"> и </w:t>
+      </w:r>
+      <w:r>
+        <w:rPr>
+          <w:rFonts w:ascii="Times New Roman" w:hAnsi="Times New Roman" w:cs="Times New Roman"/>
+          <w:sz w:val="24"/>
+          <w:szCs w:val="24"/>
+        </w:rPr>
+        <w:t>перенесен</w:t>
+      </w:r>
+      <w:r>
+        <w:rPr>
+          <w:rFonts w:ascii="Times New Roman" w:hAnsi="Times New Roman" w:cs="Times New Roman"/>
+          <w:sz w:val="24"/>
+          <w:szCs w:val="24"/>
+        </w:rPr>
+        <w:t xml:space="preserve"> на другие различные фреймворки, в том числе и </w:t>
+      </w:r>
+      <w:r>
+        <w:rPr>
+          <w:rFonts w:ascii="Times New Roman" w:hAnsi="Times New Roman" w:cs="Times New Roman"/>
+          <w:sz w:val="24"/>
+          <w:szCs w:val="24"/>
+          <w:lang w:val="en-US"/>
+        </w:rPr>
+        <w:t>React</w:t>
       </w:r>
       <w:r>
         <w:rPr>
@@ -15883,57 +14634,7 @@
           <w:sz w:val="24"/>
           <w:szCs w:val="24"/>
         </w:rPr>
-        <w:t xml:space="preserve"> написан на </w:t>
-      </w:r>
-      <w:r>
-        <w:rPr>
-          <w:rFonts w:ascii="Times New Roman" w:hAnsi="Times New Roman" w:cs="Times New Roman"/>
-          <w:sz w:val="24"/>
-          <w:szCs w:val="24"/>
-          <w:lang w:val="en-US"/>
-        </w:rPr>
-        <w:t>TypeScript</w:t>
-      </w:r>
-      <w:r>
-        <w:rPr>
-          <w:rFonts w:ascii="Times New Roman" w:hAnsi="Times New Roman" w:cs="Times New Roman"/>
-          <w:sz w:val="24"/>
-          <w:szCs w:val="24"/>
-        </w:rPr>
-        <w:t xml:space="preserve">, стилизован с помощью </w:t>
-      </w:r>
-      <w:r>
-        <w:rPr>
-          <w:rFonts w:ascii="Times New Roman" w:hAnsi="Times New Roman" w:cs="Times New Roman"/>
-          <w:sz w:val="24"/>
-          <w:szCs w:val="24"/>
-          <w:lang w:val="en-US"/>
-        </w:rPr>
-        <w:t>Less</w:t>
-      </w:r>
-      <w:r>
-        <w:rPr>
-          <w:rFonts w:ascii="Times New Roman" w:hAnsi="Times New Roman" w:cs="Times New Roman"/>
-          <w:sz w:val="24"/>
-          <w:szCs w:val="24"/>
-        </w:rPr>
-        <w:t xml:space="preserve"> и </w:t>
-      </w:r>
-      <w:r>
-        <w:rPr>
-          <w:rFonts w:ascii="Times New Roman" w:hAnsi="Times New Roman" w:cs="Times New Roman"/>
-          <w:sz w:val="24"/>
-          <w:szCs w:val="24"/>
-        </w:rPr>
-        <w:t>перенесен</w:t>
-      </w:r>
-      <w:r>
-        <w:rPr>
-          <w:rFonts w:ascii="Times New Roman" w:hAnsi="Times New Roman" w:cs="Times New Roman"/>
-          <w:sz w:val="24"/>
-          <w:szCs w:val="24"/>
-        </w:rPr>
-        <w:t xml:space="preserve"> на другие различные фреймворки, в том числе и </w:t>
+        <w:t xml:space="preserve"> предоставляет большую библиотеку компонентов для </w:t>
       </w:r>
       <w:r>
         <w:rPr>
@@ -15950,94 +14651,7 @@
           <w:sz w:val="24"/>
           <w:szCs w:val="24"/>
         </w:rPr>
-        <w:t xml:space="preserve">. </w:t>
-      </w:r>
-      <w:r>
-        <w:rPr>
-          <w:rFonts w:ascii="Times New Roman" w:hAnsi="Times New Roman" w:cs="Times New Roman"/>
-          <w:sz w:val="24"/>
-          <w:szCs w:val="24"/>
-          <w:lang w:val="en-US"/>
-        </w:rPr>
-        <w:t>Ant</w:t>
-      </w:r>
-      <w:r>
-        <w:rPr>
-          <w:rFonts w:ascii="Times New Roman" w:hAnsi="Times New Roman" w:cs="Times New Roman"/>
-          <w:sz w:val="24"/>
-          <w:szCs w:val="24"/>
-        </w:rPr>
-        <w:t xml:space="preserve"> </w:t>
-      </w:r>
-      <w:r>
-        <w:rPr>
-          <w:rFonts w:ascii="Times New Roman" w:hAnsi="Times New Roman" w:cs="Times New Roman"/>
-          <w:sz w:val="24"/>
-          <w:szCs w:val="24"/>
-          <w:lang w:val="en-US"/>
-        </w:rPr>
-        <w:t>Design</w:t>
-      </w:r>
-      <w:r>
-        <w:rPr>
-          <w:rFonts w:ascii="Times New Roman" w:hAnsi="Times New Roman" w:cs="Times New Roman"/>
-          <w:sz w:val="24"/>
-          <w:szCs w:val="24"/>
-        </w:rPr>
-        <w:t xml:space="preserve"> предоставляет большую библиотеку компонентов для </w:t>
-      </w:r>
-      <w:r>
-        <w:rPr>
-          <w:rFonts w:ascii="Times New Roman" w:hAnsi="Times New Roman" w:cs="Times New Roman"/>
-          <w:sz w:val="24"/>
-          <w:szCs w:val="24"/>
-          <w:lang w:val="en-US"/>
-        </w:rPr>
-        <w:t>React</w:t>
-      </w:r>
-      <w:r>
-        <w:rPr>
-          <w:rFonts w:ascii="Times New Roman" w:hAnsi="Times New Roman" w:cs="Times New Roman"/>
-          <w:sz w:val="24"/>
-          <w:szCs w:val="24"/>
-        </w:rPr>
-        <w:t xml:space="preserve"> с подробной документацией и примерами. Большинство компонентов можно использовать отдельно от </w:t>
-      </w:r>
-      <w:proofErr w:type="spellStart"/>
-      <w:r>
-        <w:rPr>
-          <w:rFonts w:ascii="Times New Roman" w:hAnsi="Times New Roman" w:cs="Times New Roman"/>
-          <w:sz w:val="24"/>
-          <w:szCs w:val="24"/>
-        </w:rPr>
-        <w:t>Ant</w:t>
-      </w:r>
-      <w:proofErr w:type="spellEnd"/>
-      <w:r>
-        <w:rPr>
-          <w:rFonts w:ascii="Times New Roman" w:hAnsi="Times New Roman" w:cs="Times New Roman"/>
-          <w:sz w:val="24"/>
-          <w:szCs w:val="24"/>
-        </w:rPr>
-        <w:t xml:space="preserve"> </w:t>
-      </w:r>
-      <w:proofErr w:type="spellStart"/>
-      <w:r>
-        <w:rPr>
-          <w:rFonts w:ascii="Times New Roman" w:hAnsi="Times New Roman" w:cs="Times New Roman"/>
-          <w:sz w:val="24"/>
-          <w:szCs w:val="24"/>
-        </w:rPr>
-        <w:t>Design</w:t>
-      </w:r>
-      <w:proofErr w:type="spellEnd"/>
-      <w:r>
-        <w:rPr>
-          <w:rFonts w:ascii="Times New Roman" w:hAnsi="Times New Roman" w:cs="Times New Roman"/>
-          <w:sz w:val="24"/>
-          <w:szCs w:val="24"/>
-        </w:rPr>
-        <w:t xml:space="preserve">, для использования совместно с модулями </w:t>
+        <w:t xml:space="preserve"> с подробной документацией и примерами. Большинство компонентов можно использовать отдельно от Ant Design, для использования совместно с модулями </w:t>
       </w:r>
       <w:r>
         <w:rPr>
@@ -16542,59 +15156,13 @@
           <w:szCs w:val="24"/>
         </w:rPr>
       </w:pPr>
-      <w:proofErr w:type="spellStart"/>
-      <w:r>
-        <w:rPr>
-          <w:rFonts w:ascii="Times New Roman" w:hAnsi="Times New Roman" w:cs="Times New Roman"/>
-          <w:sz w:val="24"/>
-          <w:szCs w:val="24"/>
-        </w:rPr>
-        <w:t>Generic</w:t>
-      </w:r>
-      <w:proofErr w:type="spellEnd"/>
-      <w:r>
-        <w:rPr>
-          <w:rFonts w:ascii="Times New Roman" w:hAnsi="Times New Roman" w:cs="Times New Roman"/>
-          <w:sz w:val="24"/>
-          <w:szCs w:val="24"/>
-        </w:rPr>
-        <w:t xml:space="preserve"> </w:t>
-      </w:r>
-      <w:proofErr w:type="spellStart"/>
-      <w:r>
-        <w:rPr>
-          <w:rFonts w:ascii="Times New Roman" w:hAnsi="Times New Roman" w:cs="Times New Roman"/>
-          <w:sz w:val="24"/>
-          <w:szCs w:val="24"/>
-        </w:rPr>
-        <w:t>Attribute</w:t>
-      </w:r>
-      <w:proofErr w:type="spellEnd"/>
-      <w:r>
-        <w:rPr>
-          <w:rFonts w:ascii="Times New Roman" w:hAnsi="Times New Roman" w:cs="Times New Roman"/>
-          <w:sz w:val="24"/>
-          <w:szCs w:val="24"/>
-        </w:rPr>
-        <w:t xml:space="preserve"> </w:t>
-      </w:r>
-      <w:proofErr w:type="spellStart"/>
-      <w:r>
-        <w:rPr>
-          <w:rFonts w:ascii="Times New Roman" w:hAnsi="Times New Roman" w:cs="Times New Roman"/>
-          <w:sz w:val="24"/>
-          <w:szCs w:val="24"/>
-        </w:rPr>
-        <w:t>Profile</w:t>
-      </w:r>
-      <w:proofErr w:type="spellEnd"/>
-      <w:r>
-        <w:rPr>
-          <w:rFonts w:ascii="Times New Roman" w:hAnsi="Times New Roman" w:cs="Times New Roman"/>
-          <w:sz w:val="24"/>
-          <w:szCs w:val="24"/>
-        </w:rPr>
-        <w:t xml:space="preserve"> (GATT) это общая спецификация </w:t>
+      <w:r>
+        <w:rPr>
+          <w:rFonts w:ascii="Times New Roman" w:hAnsi="Times New Roman" w:cs="Times New Roman"/>
+          <w:sz w:val="24"/>
+          <w:szCs w:val="24"/>
+        </w:rPr>
+        <w:t xml:space="preserve">Generic Attribute Profile (GATT) это общая спецификация </w:t>
       </w:r>
       <w:r>
         <w:rPr>
@@ -17642,7 +16210,6 @@
         </w:rPr>
         <w:t xml:space="preserve">. </w:t>
       </w:r>
-      <w:proofErr w:type="spellStart"/>
       <w:r>
         <w:rPr>
           <w:rFonts w:ascii="Times New Roman" w:hAnsi="Times New Roman" w:cs="Times New Roman"/>
@@ -17654,7 +16221,6 @@
         </w:rPr>
         <w:t>Amcharts</w:t>
       </w:r>
-      <w:proofErr w:type="spellEnd"/>
     </w:p>
     <w:p>
       <w:pPr>
@@ -17666,7 +16232,6 @@
           <w:szCs w:val="24"/>
         </w:rPr>
       </w:pPr>
-      <w:proofErr w:type="spellStart"/>
       <w:r>
         <w:rPr>
           <w:rFonts w:ascii="Times New Roman" w:hAnsi="Times New Roman" w:cs="Times New Roman"/>
@@ -17677,7 +16242,6 @@
         <w:lastRenderedPageBreak/>
         <w:t>Amcharts</w:t>
       </w:r>
-      <w:proofErr w:type="spellEnd"/>
       <w:r>
         <w:rPr>
           <w:rFonts w:ascii="Times New Roman" w:hAnsi="Times New Roman" w:cs="Times New Roman"/>
@@ -18456,7 +17020,6 @@
         </w:rPr>
         <w:t xml:space="preserve">, и другие. Одним из вариантов был </w:t>
       </w:r>
-      <w:proofErr w:type="spellStart"/>
       <w:r>
         <w:rPr>
           <w:rFonts w:ascii="Times New Roman" w:hAnsi="Times New Roman" w:cs="Times New Roman"/>
@@ -18484,7 +17047,6 @@
         </w:rPr>
         <w:t>UI</w:t>
       </w:r>
-      <w:proofErr w:type="spellEnd"/>
       <w:r>
         <w:rPr>
           <w:rFonts w:ascii="Times New Roman" w:hAnsi="Times New Roman" w:cs="Times New Roman"/>
@@ -18746,7 +17308,6 @@
         </w:rPr>
         <w:t>.</w:t>
       </w:r>
-      <w:proofErr w:type="spellStart"/>
       <w:r>
         <w:rPr>
           <w:rFonts w:ascii="Times New Roman" w:hAnsi="Times New Roman" w:cs="Times New Roman"/>
@@ -18756,7 +17317,6 @@
         </w:rPr>
         <w:t>js</w:t>
       </w:r>
-      <w:proofErr w:type="spellEnd"/>
       <w:r>
         <w:rPr>
           <w:rFonts w:ascii="Times New Roman" w:hAnsi="Times New Roman" w:cs="Times New Roman"/>
@@ -18976,7 +17536,6 @@
         </w:rPr>
         <w:t xml:space="preserve"> посредством </w:t>
       </w:r>
-      <w:proofErr w:type="spellStart"/>
       <w:r>
         <w:rPr>
           <w:rFonts w:ascii="Times New Roman" w:hAnsi="Times New Roman" w:cs="Times New Roman"/>
@@ -18986,7 +17545,6 @@
         </w:rPr>
         <w:t>armcharts</w:t>
       </w:r>
-      <w:proofErr w:type="spellEnd"/>
       <w:r>
         <w:rPr>
           <w:rFonts w:ascii="Times New Roman" w:hAnsi="Times New Roman" w:cs="Times New Roman"/>
@@ -19453,43 +18011,15 @@
           <w:sz w:val="24"/>
           <w:szCs w:val="24"/>
         </w:rPr>
-        <w:t xml:space="preserve">модули </w:t>
-      </w:r>
-      <w:proofErr w:type="spellStart"/>
-      <w:r>
-        <w:rPr>
-          <w:rFonts w:ascii="Times New Roman" w:hAnsi="Times New Roman" w:cs="Times New Roman"/>
-          <w:sz w:val="24"/>
-          <w:szCs w:val="24"/>
-        </w:rPr>
-        <w:t>ipcMain</w:t>
-      </w:r>
-      <w:proofErr w:type="spellEnd"/>
-      <w:r>
-        <w:rPr>
-          <w:rFonts w:ascii="Times New Roman" w:hAnsi="Times New Roman" w:cs="Times New Roman"/>
-          <w:sz w:val="24"/>
-          <w:szCs w:val="24"/>
-        </w:rPr>
-        <w:t xml:space="preserve"> и </w:t>
-      </w:r>
-      <w:proofErr w:type="spellStart"/>
-      <w:r>
-        <w:rPr>
-          <w:rFonts w:ascii="Times New Roman" w:hAnsi="Times New Roman" w:cs="Times New Roman"/>
-          <w:sz w:val="24"/>
-          <w:szCs w:val="24"/>
-        </w:rPr>
-        <w:t>ipcRenderer</w:t>
-      </w:r>
-      <w:proofErr w:type="spellEnd"/>
-      <w:r>
-        <w:rPr>
-          <w:rFonts w:ascii="Times New Roman" w:hAnsi="Times New Roman" w:cs="Times New Roman"/>
-          <w:sz w:val="24"/>
-          <w:szCs w:val="24"/>
-        </w:rPr>
-        <w:t>.</w:t>
+        <w:t>модули ipcMain</w:t>
+      </w:r>
+      <w:r>
+        <w:rPr>
+          <w:rFonts w:ascii="Times New Roman" w:hAnsi="Times New Roman" w:cs="Times New Roman"/>
+          <w:sz w:val="24"/>
+          <w:szCs w:val="24"/>
+        </w:rPr>
+        <w:t xml:space="preserve"> и ipcRenderer.</w:t>
       </w:r>
     </w:p>
     <w:p>
@@ -19509,43 +18039,7 @@
           <w:szCs w:val="24"/>
         </w:rPr>
         <w:lastRenderedPageBreak/>
-        <w:t xml:space="preserve">Модуль </w:t>
-      </w:r>
-      <w:proofErr w:type="spellStart"/>
-      <w:r>
-        <w:rPr>
-          <w:rFonts w:ascii="Times New Roman" w:hAnsi="Times New Roman" w:cs="Times New Roman"/>
-          <w:sz w:val="24"/>
-          <w:szCs w:val="24"/>
-        </w:rPr>
-        <w:t>ipcMain</w:t>
-      </w:r>
-      <w:proofErr w:type="spellEnd"/>
-      <w:r>
-        <w:rPr>
-          <w:rFonts w:ascii="Times New Roman" w:hAnsi="Times New Roman" w:cs="Times New Roman"/>
-          <w:sz w:val="24"/>
-          <w:szCs w:val="24"/>
-        </w:rPr>
-        <w:t xml:space="preserve"> это обработчик событий, который используется в основном процессе и обрабатывает асинхронные и синхронные сообщения, отправленные из процесса рендеринга. Модуль </w:t>
-      </w:r>
-      <w:proofErr w:type="spellStart"/>
-      <w:r>
-        <w:rPr>
-          <w:rFonts w:ascii="Times New Roman" w:hAnsi="Times New Roman" w:cs="Times New Roman"/>
-          <w:sz w:val="24"/>
-          <w:szCs w:val="24"/>
-        </w:rPr>
-        <w:t>ipcRenderer</w:t>
-      </w:r>
-      <w:proofErr w:type="spellEnd"/>
-      <w:r>
-        <w:rPr>
-          <w:rFonts w:ascii="Times New Roman" w:hAnsi="Times New Roman" w:cs="Times New Roman"/>
-          <w:sz w:val="24"/>
-          <w:szCs w:val="24"/>
-        </w:rPr>
-        <w:t xml:space="preserve"> это тоже обработчик событий, но который используется в процессе рендеринга и обрабатывает асинхронные и синхронные сообщения, отправленные из основного процесса. Посредством этих двух модулей реализована событийная система обработки и передачи информации на базе которой и работает приложение</w:t>
+        <w:t>Модуль ipcMain это обработчик событий, который используется в основном процессе и обрабатывает асинхронные и синхронные сообщения, отправленные из процесса рендеринга. Модуль ipcRenderer это тоже обработчик событий, но который используется в процессе рендеринга и обрабатывает асинхронные и синхронные сообщения, отправленные из основного процесса. Посредством этих двух модулей реализована событийная система обработки и передачи информации на базе которой и работает приложение</w:t>
       </w:r>
     </w:p>
     <w:p>
@@ -19641,7 +18135,6 @@
         </w:rPr>
         <w:t>.</w:t>
       </w:r>
-      <w:proofErr w:type="spellStart"/>
       <w:r>
         <w:rPr>
           <w:rFonts w:ascii="Times New Roman" w:hAnsi="Times New Roman" w:cs="Times New Roman"/>
@@ -19651,7 +18144,6 @@
         </w:rPr>
         <w:t>js</w:t>
       </w:r>
-      <w:proofErr w:type="spellEnd"/>
       <w:r>
         <w:rPr>
           <w:rFonts w:ascii="Times New Roman" w:hAnsi="Times New Roman" w:cs="Times New Roman"/>
@@ -19717,7 +18209,6 @@
         </w:rPr>
         <w:t>.</w:t>
       </w:r>
-      <w:proofErr w:type="spellStart"/>
       <w:r>
         <w:rPr>
           <w:rFonts w:ascii="Times New Roman" w:hAnsi="Times New Roman" w:cs="Times New Roman"/>
@@ -19727,7 +18218,6 @@
         </w:rPr>
         <w:t>js</w:t>
       </w:r>
-      <w:proofErr w:type="spellEnd"/>
       <w:r>
         <w:rPr>
           <w:rFonts w:ascii="Times New Roman" w:hAnsi="Times New Roman" w:cs="Times New Roman"/>
@@ -19770,7 +18260,6 @@
         </w:rPr>
         <w:t>.</w:t>
       </w:r>
-      <w:proofErr w:type="spellStart"/>
       <w:r>
         <w:rPr>
           <w:rFonts w:ascii="Times New Roman" w:hAnsi="Times New Roman" w:cs="Times New Roman"/>
@@ -19780,7 +18269,6 @@
         </w:rPr>
         <w:t>js</w:t>
       </w:r>
-      <w:proofErr w:type="spellEnd"/>
       <w:r>
         <w:rPr>
           <w:rFonts w:ascii="Times New Roman" w:hAnsi="Times New Roman" w:cs="Times New Roman"/>
@@ -19943,7 +18431,6 @@
         </w:rPr>
         <w:t>.</w:t>
       </w:r>
-      <w:proofErr w:type="spellStart"/>
       <w:r>
         <w:rPr>
           <w:rFonts w:ascii="Times New Roman" w:hAnsi="Times New Roman" w:cs="Times New Roman"/>
@@ -19953,7 +18440,6 @@
         </w:rPr>
         <w:t>js</w:t>
       </w:r>
-      <w:proofErr w:type="spellEnd"/>
       <w:r>
         <w:rPr>
           <w:rFonts w:ascii="Times New Roman" w:hAnsi="Times New Roman" w:cs="Times New Roman"/>
@@ -20027,25 +18513,7 @@
           <w:sz w:val="24"/>
           <w:szCs w:val="24"/>
         </w:rPr>
-        <w:t xml:space="preserve"> были получены от мероприятия “BCI </w:t>
-      </w:r>
-      <w:proofErr w:type="spellStart"/>
-      <w:r>
-        <w:rPr>
-          <w:rFonts w:ascii="Times New Roman" w:hAnsi="Times New Roman" w:cs="Times New Roman"/>
-          <w:sz w:val="24"/>
-          <w:szCs w:val="24"/>
-        </w:rPr>
-        <w:t>Challenge</w:t>
-      </w:r>
-      <w:proofErr w:type="spellEnd"/>
-      <w:r>
-        <w:rPr>
-          <w:rFonts w:ascii="Times New Roman" w:hAnsi="Times New Roman" w:cs="Times New Roman"/>
-          <w:sz w:val="24"/>
-          <w:szCs w:val="24"/>
-        </w:rPr>
-        <w:t xml:space="preserve"> @ NER 2015” на </w:t>
+        <w:t xml:space="preserve"> были получены от мероприятия “BCI Challenge @ NER 2015” на </w:t>
       </w:r>
       <w:r>
         <w:rPr>
@@ -20099,7 +18567,6 @@
         </w:rPr>
         <w:t xml:space="preserve">Для фильтрации данных была выбрана библиотека </w:t>
       </w:r>
-      <w:proofErr w:type="spellStart"/>
       <w:r>
         <w:rPr>
           <w:rFonts w:ascii="Times New Roman" w:hAnsi="Times New Roman" w:cs="Times New Roman"/>
@@ -20109,7 +18576,6 @@
         </w:rPr>
         <w:t>fili</w:t>
       </w:r>
-      <w:proofErr w:type="spellEnd"/>
       <w:r>
         <w:rPr>
           <w:rFonts w:ascii="Times New Roman" w:hAnsi="Times New Roman" w:cs="Times New Roman"/>
@@ -20118,7 +18584,6 @@
         </w:rPr>
         <w:t>.</w:t>
       </w:r>
-      <w:proofErr w:type="spellStart"/>
       <w:r>
         <w:rPr>
           <w:rFonts w:ascii="Times New Roman" w:hAnsi="Times New Roman" w:cs="Times New Roman"/>
@@ -20128,7 +18593,6 @@
         </w:rPr>
         <w:t>js</w:t>
       </w:r>
-      <w:proofErr w:type="spellEnd"/>
       <w:r>
         <w:rPr>
           <w:rFonts w:ascii="Times New Roman" w:hAnsi="Times New Roman" w:cs="Times New Roman"/>
@@ -20811,7 +19275,6 @@
         </w:rPr>
         <w:t xml:space="preserve"> прослойку на базе </w:t>
       </w:r>
-      <w:proofErr w:type="spellStart"/>
       <w:r>
         <w:rPr>
           <w:rFonts w:ascii="Times New Roman" w:hAnsi="Times New Roman" w:cs="Times New Roman"/>
@@ -20821,7 +19284,6 @@
         </w:rPr>
         <w:t>ipc</w:t>
       </w:r>
-      <w:proofErr w:type="spellEnd"/>
       <w:r>
         <w:rPr>
           <w:rFonts w:ascii="Times New Roman" w:hAnsi="Times New Roman" w:cs="Times New Roman"/>
@@ -20926,7 +19388,6 @@
         </w:rPr>
         <w:t>.</w:t>
       </w:r>
-      <w:proofErr w:type="spellStart"/>
       <w:r>
         <w:rPr>
           <w:rFonts w:ascii="Times New Roman" w:hAnsi="Times New Roman" w:cs="Times New Roman"/>
@@ -20936,7 +19397,6 @@
         </w:rPr>
         <w:t>js</w:t>
       </w:r>
-      <w:proofErr w:type="spellEnd"/>
       <w:r>
         <w:rPr>
           <w:rFonts w:ascii="Times New Roman" w:hAnsi="Times New Roman" w:cs="Times New Roman"/>
@@ -21452,6 +19912,64 @@
         </w:rPr>
         <w:t xml:space="preserve"> позже</w:t>
       </w:r>
+      <w:r>
+        <w:rPr>
+          <w:rFonts w:ascii="Times New Roman" w:hAnsi="Times New Roman" w:cs="Times New Roman"/>
+          <w:i/>
+          <w:iCs/>
+          <w:noProof/>
+          <w:sz w:val="24"/>
+          <w:szCs w:val="24"/>
+        </w:rPr>
+        <w:drawing>
+          <wp:inline distT="0" distB="0" distL="0" distR="0" wp14:anchorId="7717EC16" wp14:editId="2FFBBE88">
+            <wp:extent cx="5614035" cy="3859530"/>
+            <wp:effectExtent l="0" t="0" r="5715" b="7620"/>
+            <wp:docPr id="1" name="Рисунок 1"/>
+            <wp:cNvGraphicFramePr>
+              <a:graphicFrameLocks xmlns:a="http://schemas.openxmlformats.org/drawingml/2006/main" noChangeAspect="1"/>
+            </wp:cNvGraphicFramePr>
+            <a:graphic xmlns:a="http://schemas.openxmlformats.org/drawingml/2006/main">
+              <a:graphicData uri="http://schemas.openxmlformats.org/drawingml/2006/picture">
+                <pic:pic xmlns:pic="http://schemas.openxmlformats.org/drawingml/2006/picture">
+                  <pic:nvPicPr>
+                    <pic:cNvPr id="0" name="Picture 1"/>
+                    <pic:cNvPicPr>
+                      <a:picLocks noChangeAspect="1" noChangeArrowheads="1"/>
+                    </pic:cNvPicPr>
+                  </pic:nvPicPr>
+                  <pic:blipFill>
+                    <a:blip r:embed="rId10">
+                      <a:extLst>
+                        <a:ext uri="{28A0092B-C50C-407E-A947-70E740481C1C}">
+                          <a14:useLocalDpi xmlns:a14="http://schemas.microsoft.com/office/drawing/2010/main" val="0"/>
+                        </a:ext>
+                      </a:extLst>
+                    </a:blip>
+                    <a:srcRect/>
+                    <a:stretch>
+                      <a:fillRect/>
+                    </a:stretch>
+                  </pic:blipFill>
+                  <pic:spPr bwMode="auto">
+                    <a:xfrm>
+                      <a:off x="0" y="0"/>
+                      <a:ext cx="5614035" cy="3859530"/>
+                    </a:xfrm>
+                    <a:prstGeom prst="rect">
+                      <a:avLst/>
+                    </a:prstGeom>
+                    <a:noFill/>
+                    <a:ln>
+                      <a:noFill/>
+                    </a:ln>
+                  </pic:spPr>
+                </pic:pic>
+              </a:graphicData>
+            </a:graphic>
+          </wp:inline>
+        </w:drawing>
+      </w:r>
     </w:p>
     <w:p>
       <w:pPr>
@@ -21492,6 +20010,7 @@
           <w:sz w:val="24"/>
           <w:szCs w:val="24"/>
         </w:rPr>
+        <w:lastRenderedPageBreak/>
         <w:t>При разработке корпуса применялось инженерное пр</w:t>
       </w:r>
       <w:r>
@@ -21561,7 +20080,6 @@
         </w:rPr>
         <w:t xml:space="preserve"> и ПО </w:t>
       </w:r>
-      <w:proofErr w:type="spellStart"/>
       <w:r>
         <w:rPr>
           <w:rFonts w:ascii="Times New Roman" w:hAnsi="Times New Roman" w:cs="Times New Roman"/>
@@ -21571,32 +20089,13 @@
         </w:rPr>
         <w:t>Cura</w:t>
       </w:r>
-      <w:proofErr w:type="spellEnd"/>
-      <w:r>
-        <w:rPr>
-          <w:rFonts w:ascii="Times New Roman" w:hAnsi="Times New Roman" w:cs="Times New Roman"/>
-          <w:sz w:val="24"/>
-          <w:szCs w:val="24"/>
-        </w:rPr>
-        <w:t xml:space="preserve"> для трансформации. </w:t>
-      </w:r>
-      <w:proofErr w:type="spellStart"/>
-      <w:r>
-        <w:rPr>
-          <w:rFonts w:ascii="Times New Roman" w:hAnsi="Times New Roman" w:cs="Times New Roman"/>
-          <w:sz w:val="24"/>
-          <w:szCs w:val="24"/>
-        </w:rPr>
-        <w:t>stl</w:t>
-      </w:r>
-      <w:proofErr w:type="spellEnd"/>
-      <w:r>
-        <w:rPr>
-          <w:rFonts w:ascii="Times New Roman" w:hAnsi="Times New Roman" w:cs="Times New Roman"/>
-          <w:sz w:val="24"/>
-          <w:szCs w:val="24"/>
-        </w:rPr>
-        <w:t xml:space="preserve"> файла модели в </w:t>
+      <w:r>
+        <w:rPr>
+          <w:rFonts w:ascii="Times New Roman" w:hAnsi="Times New Roman" w:cs="Times New Roman"/>
+          <w:sz w:val="24"/>
+          <w:szCs w:val="24"/>
+        </w:rPr>
+        <w:t xml:space="preserve"> для трансформации. stl файла модели в </w:t>
       </w:r>
       <w:r>
         <w:rPr>
@@ -21847,16 +20346,7 @@
           <w:sz w:val="24"/>
           <w:szCs w:val="24"/>
         </w:rPr>
-        <w:t xml:space="preserve">3100 осуществляет контроль уровня заряда батареи и передает информацию об этом </w:t>
-      </w:r>
-      <w:r>
-        <w:rPr>
-          <w:rFonts w:ascii="Times New Roman" w:hAnsi="Times New Roman" w:cs="Times New Roman"/>
-          <w:sz w:val="24"/>
-          <w:szCs w:val="24"/>
-        </w:rPr>
-        <w:lastRenderedPageBreak/>
-        <w:t xml:space="preserve">центральному микроконтроллеру. </w:t>
+        <w:t xml:space="preserve">3100 осуществляет контроль уровня заряда батареи и передает информацию об этом центральному микроконтроллеру. </w:t>
       </w:r>
       <w:r>
         <w:rPr>
@@ -22199,7 +20689,16 @@
           <w:sz w:val="24"/>
           <w:szCs w:val="24"/>
         </w:rPr>
-        <w:t>Модуль осцилляторов, состоит из двух кварцевых резонаторов, один из которых часовой и задает частоту работы системы реального времени микроконтроллера, второй является источником тактового сигнала микроконтроллера 32 МГц и задает частоту работы микроконтроллера.</w:t>
+        <w:t xml:space="preserve">Модуль осцилляторов, состоит из двух кварцевых резонаторов, один из которых часовой и задает частоту работы системы реального времени микроконтроллера, </w:t>
+      </w:r>
+      <w:r>
+        <w:rPr>
+          <w:rFonts w:ascii="Times New Roman" w:hAnsi="Times New Roman" w:cs="Times New Roman"/>
+          <w:sz w:val="24"/>
+          <w:szCs w:val="24"/>
+        </w:rPr>
+        <w:lastRenderedPageBreak/>
+        <w:t>второй является источником тактового сигнала микроконтроллера 32 МГц и задает частоту работы микроконтроллера.</w:t>
       </w:r>
     </w:p>
     <w:p>
@@ -22281,7 +20780,6 @@
           <w:sz w:val="24"/>
           <w:szCs w:val="24"/>
         </w:rPr>
-        <w:lastRenderedPageBreak/>
         <w:drawing>
           <wp:inline distT="0" distB="0" distL="0" distR="0" wp14:anchorId="20836660" wp14:editId="6723B0F1">
             <wp:extent cx="4937760" cy="3781446"/>
@@ -22300,7 +20798,7 @@
                     </pic:cNvPicPr>
                   </pic:nvPicPr>
                   <pic:blipFill>
-                    <a:blip r:embed="rId10">
+                    <a:blip r:embed="rId11">
                       <a:extLst>
                         <a:ext uri="{28A0092B-C50C-407E-A947-70E740481C1C}">
                           <a14:useLocalDpi xmlns:a14="http://schemas.microsoft.com/office/drawing/2010/main" val="0"/>
@@ -22399,6 +20897,7 @@
           <w:sz w:val="24"/>
           <w:szCs w:val="24"/>
         </w:rPr>
+        <w:lastRenderedPageBreak/>
         <w:drawing>
           <wp:inline distT="0" distB="0" distL="0" distR="0" wp14:anchorId="500A2F68" wp14:editId="6DB4848F">
             <wp:extent cx="3826325" cy="4655820"/>
@@ -22417,7 +20916,7 @@
                     </pic:cNvPicPr>
                   </pic:nvPicPr>
                   <pic:blipFill>
-                    <a:blip r:embed="rId11">
+                    <a:blip r:embed="rId12">
                       <a:extLst>
                         <a:ext uri="{28A0092B-C50C-407E-A947-70E740481C1C}">
                           <a14:useLocalDpi xmlns:a14="http://schemas.microsoft.com/office/drawing/2010/main" val="0"/>
@@ -22496,7 +20995,6 @@
           <w:sz w:val="24"/>
           <w:szCs w:val="24"/>
         </w:rPr>
-        <w:lastRenderedPageBreak/>
         <w:t xml:space="preserve">3.3.1.1. </w:t>
       </w:r>
       <w:r>
@@ -22526,6 +21024,7 @@
           <w:sz w:val="24"/>
           <w:szCs w:val="24"/>
         </w:rPr>
+        <w:lastRenderedPageBreak/>
         <w:t>Архитектура аппаратной части приведена на рис</w:t>
       </w:r>
       <w:r>
@@ -22585,7 +21084,7 @@
                     </pic:cNvPicPr>
                   </pic:nvPicPr>
                   <pic:blipFill>
-                    <a:blip r:embed="rId12">
+                    <a:blip r:embed="rId13">
                       <a:extLst>
                         <a:ext uri="{28A0092B-C50C-407E-A947-70E740481C1C}">
                           <a14:useLocalDpi xmlns:a14="http://schemas.microsoft.com/office/drawing/2010/main" val="0"/>
@@ -22954,7 +21453,33 @@
           <w:sz w:val="24"/>
           <w:szCs w:val="24"/>
         </w:rPr>
-        <w:t xml:space="preserve">ись публичные источники информации от производителя </w:t>
+        <w:t xml:space="preserve">ись публичные источники информации от производителя микроконтроллеров, а </w:t>
+      </w:r>
+      <w:proofErr w:type="gramStart"/>
+      <w:r>
+        <w:rPr>
+          <w:rFonts w:ascii="Times New Roman" w:hAnsi="Times New Roman" w:cs="Times New Roman"/>
+          <w:sz w:val="24"/>
+          <w:szCs w:val="24"/>
+        </w:rPr>
+        <w:t>так же</w:t>
+      </w:r>
+      <w:proofErr w:type="gramEnd"/>
+      <w:r>
+        <w:rPr>
+          <w:rFonts w:ascii="Times New Roman" w:hAnsi="Times New Roman" w:cs="Times New Roman"/>
+          <w:sz w:val="24"/>
+          <w:szCs w:val="24"/>
+        </w:rPr>
+        <w:t xml:space="preserve"> </w:t>
+      </w:r>
+      <w:r>
+        <w:rPr>
+          <w:rFonts w:ascii="Times New Roman" w:hAnsi="Times New Roman" w:cs="Times New Roman"/>
+          <w:sz w:val="24"/>
+          <w:szCs w:val="24"/>
+        </w:rPr>
+        <w:t xml:space="preserve">использовалось программное обеспечение от </w:t>
       </w:r>
       <w:r>
         <w:rPr>
@@ -22963,33 +21488,7 @@
           <w:szCs w:val="24"/>
         </w:rPr>
         <w:lastRenderedPageBreak/>
-        <w:t xml:space="preserve">микроконтроллеров, а </w:t>
-      </w:r>
-      <w:proofErr w:type="gramStart"/>
-      <w:r>
-        <w:rPr>
-          <w:rFonts w:ascii="Times New Roman" w:hAnsi="Times New Roman" w:cs="Times New Roman"/>
-          <w:sz w:val="24"/>
-          <w:szCs w:val="24"/>
-        </w:rPr>
-        <w:t>так же</w:t>
-      </w:r>
-      <w:proofErr w:type="gramEnd"/>
-      <w:r>
-        <w:rPr>
-          <w:rFonts w:ascii="Times New Roman" w:hAnsi="Times New Roman" w:cs="Times New Roman"/>
-          <w:sz w:val="24"/>
-          <w:szCs w:val="24"/>
-        </w:rPr>
-        <w:t xml:space="preserve"> </w:t>
-      </w:r>
-      <w:r>
-        <w:rPr>
-          <w:rFonts w:ascii="Times New Roman" w:hAnsi="Times New Roman" w:cs="Times New Roman"/>
-          <w:sz w:val="24"/>
-          <w:szCs w:val="24"/>
-        </w:rPr>
-        <w:t xml:space="preserve">использовалось программное обеспечение от компании производителя </w:t>
+        <w:t xml:space="preserve">компании производителя </w:t>
       </w:r>
       <w:r>
         <w:rPr>
@@ -23008,7 +21507,6 @@
         </w:rPr>
         <w:t>32</w:t>
       </w:r>
-      <w:proofErr w:type="spellStart"/>
       <w:r>
         <w:rPr>
           <w:rFonts w:ascii="Times New Roman" w:hAnsi="Times New Roman" w:cs="Times New Roman"/>
@@ -23018,7 +21516,6 @@
         </w:rPr>
         <w:t>CubeIDE</w:t>
       </w:r>
-      <w:proofErr w:type="spellEnd"/>
       <w:r>
         <w:rPr>
           <w:rFonts w:ascii="Times New Roman" w:hAnsi="Times New Roman" w:cs="Times New Roman"/>
@@ -23044,7 +21541,6 @@
         </w:rPr>
         <w:t>32</w:t>
       </w:r>
-      <w:proofErr w:type="spellStart"/>
       <w:r>
         <w:rPr>
           <w:rFonts w:ascii="Times New Roman" w:hAnsi="Times New Roman" w:cs="Times New Roman"/>
@@ -23054,7 +21550,6 @@
         </w:rPr>
         <w:t>CubeProgrammer</w:t>
       </w:r>
-      <w:proofErr w:type="spellEnd"/>
       <w:r>
         <w:rPr>
           <w:rFonts w:ascii="Times New Roman" w:hAnsi="Times New Roman" w:cs="Times New Roman"/>
@@ -23848,7 +22343,6 @@
         </w:rPr>
         <w:t xml:space="preserve">Директория </w:t>
       </w:r>
-      <w:proofErr w:type="spellStart"/>
       <w:r>
         <w:rPr>
           <w:rFonts w:ascii="Times New Roman" w:hAnsi="Times New Roman" w:cs="Times New Roman"/>
@@ -23858,7 +22352,6 @@
         </w:rPr>
         <w:t>winApp</w:t>
       </w:r>
-      <w:proofErr w:type="spellEnd"/>
       <w:r>
         <w:rPr>
           <w:rFonts w:ascii="Times New Roman" w:hAnsi="Times New Roman" w:cs="Times New Roman"/>
@@ -23890,7 +22383,6 @@
         </w:rPr>
         <w:t xml:space="preserve">Директория </w:t>
       </w:r>
-      <w:proofErr w:type="spellStart"/>
       <w:r>
         <w:rPr>
           <w:rFonts w:ascii="Times New Roman" w:hAnsi="Times New Roman" w:cs="Times New Roman"/>
@@ -23900,7 +22392,6 @@
         </w:rPr>
         <w:t>deviceApp</w:t>
       </w:r>
-      <w:proofErr w:type="spellEnd"/>
       <w:r>
         <w:rPr>
           <w:rFonts w:ascii="Times New Roman" w:hAnsi="Times New Roman" w:cs="Times New Roman"/>
@@ -23932,7 +22423,6 @@
         </w:rPr>
         <w:t xml:space="preserve">Директория </w:t>
       </w:r>
-      <w:proofErr w:type="spellStart"/>
       <w:r>
         <w:rPr>
           <w:rFonts w:ascii="Times New Roman" w:hAnsi="Times New Roman" w:cs="Times New Roman"/>
@@ -23942,7 +22432,6 @@
         </w:rPr>
         <w:t>deviceCase</w:t>
       </w:r>
-      <w:proofErr w:type="spellEnd"/>
       <w:r>
         <w:rPr>
           <w:rFonts w:ascii="Times New Roman" w:hAnsi="Times New Roman" w:cs="Times New Roman"/>
@@ -23972,7 +22461,6 @@
           <w:sz w:val="24"/>
           <w:szCs w:val="24"/>
         </w:rPr>
-        <w:lastRenderedPageBreak/>
         <w:t xml:space="preserve">Директория </w:t>
       </w:r>
       <w:r>
@@ -24013,9 +22501,9 @@
           <w:sz w:val="24"/>
           <w:szCs w:val="24"/>
         </w:rPr>
+        <w:lastRenderedPageBreak/>
         <w:t xml:space="preserve">Директория </w:t>
       </w:r>
-      <w:proofErr w:type="spellStart"/>
       <w:r>
         <w:rPr>
           <w:rFonts w:ascii="Times New Roman" w:hAnsi="Times New Roman" w:cs="Times New Roman"/>
@@ -24025,7 +22513,6 @@
         </w:rPr>
         <w:t>neuroNet</w:t>
       </w:r>
-      <w:proofErr w:type="spellEnd"/>
       <w:r>
         <w:rPr>
           <w:rFonts w:ascii="Times New Roman" w:hAnsi="Times New Roman" w:cs="Times New Roman"/>
@@ -24757,25 +23244,7 @@
           <w:sz w:val="24"/>
           <w:szCs w:val="24"/>
         </w:rPr>
-        <w:t xml:space="preserve">как десктопного ПО, так и </w:t>
-      </w:r>
-      <w:proofErr w:type="spellStart"/>
-      <w:r>
-        <w:rPr>
-          <w:rFonts w:ascii="Times New Roman" w:hAnsi="Times New Roman" w:cs="Times New Roman"/>
-          <w:sz w:val="24"/>
-          <w:szCs w:val="24"/>
-        </w:rPr>
-        <w:t>киберфизических</w:t>
-      </w:r>
-      <w:proofErr w:type="spellEnd"/>
-      <w:r>
-        <w:rPr>
-          <w:rFonts w:ascii="Times New Roman" w:hAnsi="Times New Roman" w:cs="Times New Roman"/>
-          <w:sz w:val="24"/>
-          <w:szCs w:val="24"/>
-        </w:rPr>
-        <w:t xml:space="preserve"> устройств</w:t>
+        <w:t>как десктопного ПО, так и киберфизических устройств</w:t>
       </w:r>
       <w:r>
         <w:rPr>
@@ -25078,7 +23547,6 @@
           <w:sz w:val="24"/>
           <w:szCs w:val="24"/>
         </w:rPr>
-        <w:lastRenderedPageBreak/>
         <w:t>Спроектировано и реализовано устройство, на основании функциональных требований и требований технического задания.</w:t>
       </w:r>
     </w:p>
@@ -25102,6 +23570,7 @@
           <w:sz w:val="24"/>
           <w:szCs w:val="24"/>
         </w:rPr>
+        <w:lastRenderedPageBreak/>
         <w:t>Спроектировано и реализовано приложение-компаньон, на основании функциональных требований и требований технического задания.</w:t>
       </w:r>
     </w:p>
@@ -25506,7 +23975,6 @@
         </w:rPr>
         <w:t>.</w:t>
       </w:r>
-      <w:proofErr w:type="spellStart"/>
       <w:r>
         <w:rPr>
           <w:rFonts w:ascii="Times New Roman" w:hAnsi="Times New Roman" w:cs="Times New Roman"/>
@@ -25516,7 +23984,6 @@
         </w:rPr>
         <w:t>ru</w:t>
       </w:r>
-      <w:proofErr w:type="spellEnd"/>
       <w:r>
         <w:rPr>
           <w:rFonts w:ascii="Times New Roman" w:hAnsi="Times New Roman" w:cs="Times New Roman"/>
@@ -25599,25 +24066,7 @@
           <w:sz w:val="24"/>
           <w:szCs w:val="24"/>
         </w:rPr>
-        <w:t>P300 (</w:t>
-      </w:r>
-      <w:proofErr w:type="spellStart"/>
-      <w:r>
-        <w:rPr>
-          <w:rFonts w:ascii="Times New Roman" w:hAnsi="Times New Roman" w:cs="Times New Roman"/>
-          <w:sz w:val="24"/>
-          <w:szCs w:val="24"/>
-        </w:rPr>
-        <w:t>neuroscience</w:t>
-      </w:r>
-      <w:proofErr w:type="spellEnd"/>
-      <w:r>
-        <w:rPr>
-          <w:rFonts w:ascii="Times New Roman" w:hAnsi="Times New Roman" w:cs="Times New Roman"/>
-          <w:sz w:val="24"/>
-          <w:szCs w:val="24"/>
-        </w:rPr>
-        <w:t xml:space="preserve">) [Электронный ресурс]: </w:t>
+        <w:t xml:space="preserve">P300 (neuroscience) [Электронный ресурс]: </w:t>
       </w:r>
       <w:r>
         <w:rPr>
@@ -25884,27 +24333,8 @@
           <w:sz w:val="24"/>
           <w:szCs w:val="24"/>
         </w:rPr>
-        <w:t xml:space="preserve">Обзор архитектуры </w:t>
-      </w:r>
-      <w:proofErr w:type="spellStart"/>
-      <w:r>
-        <w:rPr>
-          <w:rFonts w:ascii="Times New Roman" w:hAnsi="Times New Roman" w:cs="Times New Roman"/>
-          <w:sz w:val="24"/>
-          <w:szCs w:val="24"/>
-        </w:rPr>
-        <w:t>Bluetooth</w:t>
-      </w:r>
-      <w:proofErr w:type="spellEnd"/>
-      <w:r>
-        <w:rPr>
-          <w:rFonts w:ascii="Times New Roman" w:hAnsi="Times New Roman" w:cs="Times New Roman"/>
-          <w:sz w:val="24"/>
-          <w:szCs w:val="24"/>
-        </w:rPr>
-        <w:t xml:space="preserve"> 5.0 [Электронный ресурс]: </w:t>
-      </w:r>
-      <w:proofErr w:type="spellStart"/>
+        <w:t xml:space="preserve">Обзор архитектуры Bluetooth 5.0 [Электронный ресурс]: </w:t>
+      </w:r>
       <w:r>
         <w:rPr>
           <w:rFonts w:ascii="Times New Roman" w:hAnsi="Times New Roman" w:cs="Times New Roman"/>
@@ -25914,7 +24344,6 @@
         </w:rPr>
         <w:t>itechinfo</w:t>
       </w:r>
-      <w:proofErr w:type="spellEnd"/>
       <w:r>
         <w:rPr>
           <w:rFonts w:ascii="Times New Roman" w:hAnsi="Times New Roman" w:cs="Times New Roman"/>
@@ -25923,7 +24352,6 @@
         </w:rPr>
         <w:t>.</w:t>
       </w:r>
-      <w:proofErr w:type="spellStart"/>
       <w:r>
         <w:rPr>
           <w:rFonts w:ascii="Times New Roman" w:hAnsi="Times New Roman" w:cs="Times New Roman"/>
@@ -25933,7 +24361,6 @@
         </w:rPr>
         <w:t>ru</w:t>
       </w:r>
-      <w:proofErr w:type="spellEnd"/>
       <w:r>
         <w:rPr>
           <w:rFonts w:ascii="Times New Roman" w:hAnsi="Times New Roman" w:cs="Times New Roman"/>
@@ -25975,7 +24402,6 @@
         </w:rPr>
         <w:t>://</w:t>
       </w:r>
-      <w:proofErr w:type="spellStart"/>
       <w:r>
         <w:rPr>
           <w:rFonts w:ascii="Times New Roman" w:hAnsi="Times New Roman" w:cs="Times New Roman"/>
@@ -25985,7 +24411,6 @@
         </w:rPr>
         <w:t>itechinfo</w:t>
       </w:r>
-      <w:proofErr w:type="spellEnd"/>
       <w:r>
         <w:rPr>
           <w:rFonts w:ascii="Times New Roman" w:hAnsi="Times New Roman" w:cs="Times New Roman"/>
@@ -25994,7 +24419,6 @@
         </w:rPr>
         <w:t>.</w:t>
       </w:r>
-      <w:proofErr w:type="spellStart"/>
       <w:r>
         <w:rPr>
           <w:rFonts w:ascii="Times New Roman" w:hAnsi="Times New Roman" w:cs="Times New Roman"/>
@@ -26004,7 +24428,6 @@
         </w:rPr>
         <w:t>ru</w:t>
       </w:r>
-      <w:proofErr w:type="spellEnd"/>
       <w:r>
         <w:rPr>
           <w:rFonts w:ascii="Times New Roman" w:hAnsi="Times New Roman" w:cs="Times New Roman"/>
@@ -26030,7 +24453,6 @@
         </w:rPr>
         <w:t>/</w:t>
       </w:r>
-      <w:proofErr w:type="spellStart"/>
       <w:r>
         <w:rPr>
           <w:rFonts w:ascii="Times New Roman" w:hAnsi="Times New Roman" w:cs="Times New Roman"/>
@@ -26040,7 +24462,6 @@
         </w:rPr>
         <w:t>bluetooth</w:t>
       </w:r>
-      <w:proofErr w:type="spellEnd"/>
       <w:r>
         <w:rPr>
           <w:rFonts w:ascii="Times New Roman" w:hAnsi="Times New Roman" w:cs="Times New Roman"/>
@@ -26320,7 +24741,6 @@
         </w:rPr>
         <w:t xml:space="preserve"> [Электронный ресурс]: </w:t>
       </w:r>
-      <w:proofErr w:type="spellStart"/>
       <w:r>
         <w:rPr>
           <w:rFonts w:ascii="Times New Roman" w:hAnsi="Times New Roman" w:cs="Times New Roman"/>
@@ -26331,7 +24751,6 @@
         </w:rPr>
         <w:t>aksioma</w:t>
       </w:r>
-      <w:proofErr w:type="spellEnd"/>
       <w:r>
         <w:rPr>
           <w:rFonts w:ascii="Times New Roman" w:hAnsi="Times New Roman" w:cs="Times New Roman"/>
@@ -26397,7 +24816,6 @@
         </w:rPr>
         <w:t>://</w:t>
       </w:r>
-      <w:proofErr w:type="spellStart"/>
       <w:r>
         <w:rPr>
           <w:rFonts w:ascii="Times New Roman" w:hAnsi="Times New Roman" w:cs="Times New Roman"/>
@@ -26408,7 +24826,6 @@
         </w:rPr>
         <w:t>aksioma</w:t>
       </w:r>
-      <w:proofErr w:type="spellEnd"/>
       <w:r>
         <w:rPr>
           <w:rFonts w:ascii="Times New Roman" w:hAnsi="Times New Roman" w:cs="Times New Roman"/>
@@ -26437,7 +24854,6 @@
         </w:rPr>
         <w:t>/</w:t>
       </w:r>
-      <w:proofErr w:type="spellStart"/>
       <w:r>
         <w:rPr>
           <w:rFonts w:ascii="Times New Roman" w:hAnsi="Times New Roman" w:cs="Times New Roman"/>
@@ -26448,7 +24864,6 @@
         </w:rPr>
         <w:t>brainloop</w:t>
       </w:r>
-      <w:proofErr w:type="spellEnd"/>
       <w:r>
         <w:rPr>
           <w:rFonts w:ascii="Times New Roman" w:hAnsi="Times New Roman" w:cs="Times New Roman"/>
@@ -26458,7 +24873,6 @@
         </w:rPr>
         <w:t>/</w:t>
       </w:r>
-      <w:proofErr w:type="spellStart"/>
       <w:r>
         <w:rPr>
           <w:rFonts w:ascii="Times New Roman" w:hAnsi="Times New Roman" w:cs="Times New Roman"/>
@@ -26469,7 +24883,6 @@
         </w:rPr>
         <w:t>bci</w:t>
       </w:r>
-      <w:proofErr w:type="spellEnd"/>
       <w:r>
         <w:rPr>
           <w:rFonts w:ascii="Times New Roman" w:hAnsi="Times New Roman" w:cs="Times New Roman"/>
@@ -26598,27 +25011,7 @@
           <w:szCs w:val="24"/>
           <w:shd w:val="clear" w:color="auto" w:fill="FFFFFF"/>
         </w:rPr>
-        <w:t>О НЕЙРОЧАТ [Электронный ресурс]: ООО «</w:t>
-      </w:r>
-      <w:proofErr w:type="spellStart"/>
-      <w:r>
-        <w:rPr>
-          <w:rFonts w:ascii="Times New Roman" w:hAnsi="Times New Roman" w:cs="Times New Roman"/>
-          <w:sz w:val="24"/>
-          <w:szCs w:val="24"/>
-          <w:shd w:val="clear" w:color="auto" w:fill="FFFFFF"/>
-        </w:rPr>
-        <w:t>Нейрочат</w:t>
-      </w:r>
-      <w:proofErr w:type="spellEnd"/>
-      <w:r>
-        <w:rPr>
-          <w:rFonts w:ascii="Times New Roman" w:hAnsi="Times New Roman" w:cs="Times New Roman"/>
-          <w:sz w:val="24"/>
-          <w:szCs w:val="24"/>
-          <w:shd w:val="clear" w:color="auto" w:fill="FFFFFF"/>
-        </w:rPr>
-        <w:t>», 202</w:t>
+        <w:t>О НЕЙРОЧАТ [Электронный ресурс]: ООО «Нейрочат», 202</w:t>
       </w:r>
       <w:r>
         <w:rPr>
@@ -26657,7 +25050,6 @@
         </w:rPr>
         <w:t>://</w:t>
       </w:r>
-      <w:proofErr w:type="spellStart"/>
       <w:r>
         <w:rPr>
           <w:rFonts w:ascii="Times New Roman" w:hAnsi="Times New Roman" w:cs="Times New Roman"/>
@@ -26668,7 +25060,6 @@
         </w:rPr>
         <w:t>neurochat</w:t>
       </w:r>
-      <w:proofErr w:type="spellEnd"/>
       <w:r>
         <w:rPr>
           <w:rFonts w:ascii="Times New Roman" w:hAnsi="Times New Roman" w:cs="Times New Roman"/>
@@ -26788,27 +25179,7 @@
           <w:szCs w:val="24"/>
           <w:shd w:val="clear" w:color="auto" w:fill="FFFFFF"/>
         </w:rPr>
-        <w:t xml:space="preserve"> [Электронный ресурс]: ООО "</w:t>
-      </w:r>
-      <w:proofErr w:type="spellStart"/>
-      <w:r>
-        <w:rPr>
-          <w:rFonts w:ascii="Times New Roman" w:hAnsi="Times New Roman" w:cs="Times New Roman"/>
-          <w:sz w:val="24"/>
-          <w:szCs w:val="24"/>
-          <w:shd w:val="clear" w:color="auto" w:fill="FFFFFF"/>
-        </w:rPr>
-        <w:t>НейроМД</w:t>
-      </w:r>
-      <w:proofErr w:type="spellEnd"/>
-      <w:r>
-        <w:rPr>
-          <w:rFonts w:ascii="Times New Roman" w:hAnsi="Times New Roman" w:cs="Times New Roman"/>
-          <w:sz w:val="24"/>
-          <w:szCs w:val="24"/>
-          <w:shd w:val="clear" w:color="auto" w:fill="FFFFFF"/>
-        </w:rPr>
-        <w:t>", 202</w:t>
+        <w:t xml:space="preserve"> [Электронный ресурс]: ООО "НейроМД", 202</w:t>
       </w:r>
       <w:r>
         <w:rPr>
@@ -26847,7 +25218,6 @@
         </w:rPr>
         <w:t>://</w:t>
       </w:r>
-      <w:proofErr w:type="spellStart"/>
       <w:r>
         <w:rPr>
           <w:rFonts w:ascii="Times New Roman" w:hAnsi="Times New Roman" w:cs="Times New Roman"/>
@@ -26858,7 +25228,6 @@
         </w:rPr>
         <w:t>brainbit</w:t>
       </w:r>
-      <w:proofErr w:type="spellEnd"/>
       <w:r>
         <w:rPr>
           <w:rFonts w:ascii="Times New Roman" w:hAnsi="Times New Roman" w:cs="Times New Roman"/>
@@ -26887,7 +25256,6 @@
         </w:rPr>
         <w:t>/</w:t>
       </w:r>
-      <w:proofErr w:type="spellStart"/>
       <w:r>
         <w:rPr>
           <w:rFonts w:ascii="Times New Roman" w:hAnsi="Times New Roman" w:cs="Times New Roman"/>
@@ -26898,7 +25266,6 @@
         </w:rPr>
         <w:t>ru</w:t>
       </w:r>
-      <w:proofErr w:type="spellEnd"/>
       <w:r>
         <w:rPr>
           <w:rFonts w:ascii="Times New Roman" w:hAnsi="Times New Roman" w:cs="Times New Roman"/>
@@ -26982,7 +25349,6 @@
           <w:shd w:val="clear" w:color="auto" w:fill="FFFFFF"/>
         </w:rPr>
       </w:pPr>
-      <w:proofErr w:type="spellStart"/>
       <w:r>
         <w:rPr>
           <w:rFonts w:ascii="Times New Roman" w:hAnsi="Times New Roman" w:cs="Times New Roman"/>
@@ -26993,7 +25359,6 @@
         </w:rPr>
         <w:t>Brainreader</w:t>
       </w:r>
-      <w:proofErr w:type="spellEnd"/>
       <w:r>
         <w:rPr>
           <w:rFonts w:ascii="Times New Roman" w:hAnsi="Times New Roman" w:cs="Times New Roman"/>
@@ -27003,7 +25368,6 @@
         </w:rPr>
         <w:t xml:space="preserve"> [Электронный ресурс]: </w:t>
       </w:r>
-      <w:proofErr w:type="spellStart"/>
       <w:r>
         <w:rPr>
           <w:rFonts w:ascii="Times New Roman" w:hAnsi="Times New Roman" w:cs="Times New Roman"/>
@@ -27014,7 +25378,6 @@
         </w:rPr>
         <w:t>Brainreader</w:t>
       </w:r>
-      <w:proofErr w:type="spellEnd"/>
       <w:r>
         <w:rPr>
           <w:rFonts w:ascii="Times New Roman" w:hAnsi="Times New Roman" w:cs="Times New Roman"/>
@@ -27061,7 +25424,6 @@
         </w:rPr>
         <w:t>://</w:t>
       </w:r>
-      <w:proofErr w:type="spellStart"/>
       <w:r>
         <w:rPr>
           <w:rFonts w:ascii="Times New Roman" w:hAnsi="Times New Roman" w:cs="Times New Roman"/>
@@ -27072,7 +25434,6 @@
         </w:rPr>
         <w:t>brainreader</w:t>
       </w:r>
-      <w:proofErr w:type="spellEnd"/>
       <w:r>
         <w:rPr>
           <w:rFonts w:ascii="Times New Roman" w:hAnsi="Times New Roman" w:cs="Times New Roman"/>
@@ -27280,27 +25641,7 @@
           <w:szCs w:val="24"/>
           <w:shd w:val="clear" w:color="auto" w:fill="FFFFFF"/>
         </w:rPr>
-        <w:t>/предобработка-</w:t>
-      </w:r>
-      <w:proofErr w:type="spellStart"/>
-      <w:r>
-        <w:rPr>
-          <w:rFonts w:ascii="Times New Roman" w:hAnsi="Times New Roman" w:cs="Times New Roman"/>
-          <w:sz w:val="24"/>
-          <w:szCs w:val="24"/>
-          <w:shd w:val="clear" w:color="auto" w:fill="FFFFFF"/>
-        </w:rPr>
-        <w:t>ээг</w:t>
-      </w:r>
-      <w:proofErr w:type="spellEnd"/>
-      <w:r>
-        <w:rPr>
-          <w:rFonts w:ascii="Times New Roman" w:hAnsi="Times New Roman" w:cs="Times New Roman"/>
-          <w:sz w:val="24"/>
-          <w:szCs w:val="24"/>
-          <w:shd w:val="clear" w:color="auto" w:fill="FFFFFF"/>
-        </w:rPr>
-        <w:t xml:space="preserve">-сигнала/, свободный. (дата обращения: </w:t>
+        <w:t xml:space="preserve">/предобработка-ээг-сигнала/, свободный. (дата обращения: </w:t>
       </w:r>
       <w:r>
         <w:rPr>
@@ -27433,7 +25774,6 @@
         </w:rPr>
         <w:t xml:space="preserve"> [Электронный ресурс]: </w:t>
       </w:r>
-      <w:proofErr w:type="spellStart"/>
       <w:r>
         <w:rPr>
           <w:rFonts w:ascii="Times New Roman" w:hAnsi="Times New Roman" w:cs="Times New Roman"/>
@@ -27444,7 +25784,6 @@
         </w:rPr>
         <w:t>InteraXon</w:t>
       </w:r>
-      <w:proofErr w:type="spellEnd"/>
       <w:r>
         <w:rPr>
           <w:rFonts w:ascii="Times New Roman" w:hAnsi="Times New Roman" w:cs="Times New Roman"/>
@@ -27493,7 +25832,6 @@
         </w:rPr>
         <w:t>://</w:t>
       </w:r>
-      <w:proofErr w:type="spellStart"/>
       <w:r>
         <w:rPr>
           <w:rFonts w:ascii="Times New Roman" w:hAnsi="Times New Roman" w:cs="Times New Roman"/>
@@ -27504,7 +25842,6 @@
         </w:rPr>
         <w:t>choosemuse</w:t>
       </w:r>
-      <w:proofErr w:type="spellEnd"/>
       <w:r>
         <w:rPr>
           <w:rFonts w:ascii="Times New Roman" w:hAnsi="Times New Roman" w:cs="Times New Roman"/>
@@ -27617,7 +25954,6 @@
           <w:shd w:val="clear" w:color="auto" w:fill="FFFFFF"/>
         </w:rPr>
       </w:pPr>
-      <w:proofErr w:type="spellStart"/>
       <w:r>
         <w:rPr>
           <w:rFonts w:ascii="Times New Roman" w:hAnsi="Times New Roman" w:cs="Times New Roman"/>
@@ -27628,7 +25964,6 @@
         </w:rPr>
         <w:t>Emotiv</w:t>
       </w:r>
-      <w:proofErr w:type="spellEnd"/>
       <w:r>
         <w:rPr>
           <w:rFonts w:ascii="Times New Roman" w:hAnsi="Times New Roman" w:cs="Times New Roman"/>
@@ -27763,7 +26098,6 @@
         </w:rPr>
         <w:t>.</w:t>
       </w:r>
-      <w:proofErr w:type="spellStart"/>
       <w:r>
         <w:rPr>
           <w:rFonts w:ascii="Times New Roman" w:hAnsi="Times New Roman" w:cs="Times New Roman"/>
@@ -27774,7 +26108,6 @@
         </w:rPr>
         <w:t>emotiv</w:t>
       </w:r>
-      <w:proofErr w:type="spellEnd"/>
       <w:r>
         <w:rPr>
           <w:rFonts w:ascii="Times New Roman" w:hAnsi="Times New Roman" w:cs="Times New Roman"/>
@@ -27803,7 +26136,6 @@
         </w:rPr>
         <w:t>/</w:t>
       </w:r>
-      <w:proofErr w:type="spellStart"/>
       <w:r>
         <w:rPr>
           <w:rFonts w:ascii="Times New Roman" w:hAnsi="Times New Roman" w:cs="Times New Roman"/>
@@ -27814,7 +26146,6 @@
         </w:rPr>
         <w:t>epoc</w:t>
       </w:r>
-      <w:proofErr w:type="spellEnd"/>
       <w:r>
         <w:rPr>
           <w:rFonts w:ascii="Times New Roman" w:hAnsi="Times New Roman" w:cs="Times New Roman"/>
@@ -27901,19 +26232,16 @@
           <w:shd w:val="clear" w:color="auto" w:fill="FFFFFF"/>
         </w:rPr>
       </w:pPr>
-      <w:proofErr w:type="spellStart"/>
-      <w:r>
-        <w:rPr>
-          <w:rFonts w:ascii="Times New Roman" w:hAnsi="Times New Roman" w:cs="Times New Roman"/>
-          <w:sz w:val="24"/>
-          <w:szCs w:val="24"/>
-          <w:shd w:val="clear" w:color="auto" w:fill="FFFFFF"/>
-          <w:lang w:val="en-US"/>
-        </w:rPr>
-        <w:lastRenderedPageBreak/>
+      <w:r>
+        <w:rPr>
+          <w:rFonts w:ascii="Times New Roman" w:hAnsi="Times New Roman" w:cs="Times New Roman"/>
+          <w:sz w:val="24"/>
+          <w:szCs w:val="24"/>
+          <w:shd w:val="clear" w:color="auto" w:fill="FFFFFF"/>
+          <w:lang w:val="en-US"/>
+        </w:rPr>
         <w:t>Amcharts</w:t>
       </w:r>
-      <w:proofErr w:type="spellEnd"/>
       <w:r>
         <w:rPr>
           <w:rFonts w:ascii="Times New Roman" w:hAnsi="Times New Roman" w:cs="Times New Roman"/>
@@ -27923,7 +26251,6 @@
         </w:rPr>
         <w:t xml:space="preserve"> [Электронный ресурс]:  </w:t>
       </w:r>
-      <w:proofErr w:type="spellStart"/>
       <w:r>
         <w:rPr>
           <w:rFonts w:ascii="Times New Roman" w:hAnsi="Times New Roman" w:cs="Times New Roman"/>
@@ -27934,7 +26261,6 @@
         </w:rPr>
         <w:t>amCharts</w:t>
       </w:r>
-      <w:proofErr w:type="spellEnd"/>
       <w:r>
         <w:rPr>
           <w:rFonts w:ascii="Times New Roman" w:hAnsi="Times New Roman" w:cs="Times New Roman"/>
@@ -27982,7 +26308,6 @@
         </w:rPr>
         <w:t>.</w:t>
       </w:r>
-      <w:proofErr w:type="spellStart"/>
       <w:r>
         <w:rPr>
           <w:rFonts w:ascii="Times New Roman" w:hAnsi="Times New Roman" w:cs="Times New Roman"/>
@@ -27993,7 +26318,6 @@
         </w:rPr>
         <w:t>amcharts</w:t>
       </w:r>
-      <w:proofErr w:type="spellEnd"/>
       <w:r>
         <w:rPr>
           <w:rFonts w:ascii="Times New Roman" w:hAnsi="Times New Roman" w:cs="Times New Roman"/>
@@ -28107,6 +26431,7 @@
           <w:shd w:val="clear" w:color="auto" w:fill="FFFFFF"/>
           <w:lang w:val="en-US"/>
         </w:rPr>
+        <w:lastRenderedPageBreak/>
         <w:t>Fili</w:t>
       </w:r>
       <w:r>
@@ -28118,7 +26443,6 @@
         </w:rPr>
         <w:t>.</w:t>
       </w:r>
-      <w:proofErr w:type="spellStart"/>
       <w:r>
         <w:rPr>
           <w:rFonts w:ascii="Times New Roman" w:hAnsi="Times New Roman" w:cs="Times New Roman"/>
@@ -28129,7 +26453,6 @@
         </w:rPr>
         <w:t>js</w:t>
       </w:r>
-      <w:proofErr w:type="spellEnd"/>
       <w:r>
         <w:rPr>
           <w:rFonts w:ascii="Times New Roman" w:hAnsi="Times New Roman" w:cs="Times New Roman"/>
@@ -28196,7 +26519,6 @@
         </w:rPr>
         <w:t>://</w:t>
       </w:r>
-      <w:proofErr w:type="spellStart"/>
       <w:r>
         <w:rPr>
           <w:rFonts w:ascii="Times New Roman" w:hAnsi="Times New Roman" w:cs="Times New Roman"/>
@@ -28207,7 +26529,6 @@
         </w:rPr>
         <w:t>github</w:t>
       </w:r>
-      <w:proofErr w:type="spellEnd"/>
       <w:r>
         <w:rPr>
           <w:rFonts w:ascii="Times New Roman" w:hAnsi="Times New Roman" w:cs="Times New Roman"/>
@@ -28236,7 +26557,6 @@
         </w:rPr>
         <w:t>/</w:t>
       </w:r>
-      <w:proofErr w:type="spellStart"/>
       <w:r>
         <w:rPr>
           <w:rFonts w:ascii="Times New Roman" w:hAnsi="Times New Roman" w:cs="Times New Roman"/>
@@ -28247,7 +26567,6 @@
         </w:rPr>
         <w:t>markert</w:t>
       </w:r>
-      <w:proofErr w:type="spellEnd"/>
       <w:r>
         <w:rPr>
           <w:rFonts w:ascii="Times New Roman" w:hAnsi="Times New Roman" w:cs="Times New Roman"/>
@@ -28257,7 +26576,6 @@
         </w:rPr>
         <w:t>/</w:t>
       </w:r>
-      <w:proofErr w:type="spellStart"/>
       <w:r>
         <w:rPr>
           <w:rFonts w:ascii="Times New Roman" w:hAnsi="Times New Roman" w:cs="Times New Roman"/>
@@ -28268,7 +26586,6 @@
         </w:rPr>
         <w:t>fili</w:t>
       </w:r>
-      <w:proofErr w:type="spellEnd"/>
       <w:r>
         <w:rPr>
           <w:rFonts w:ascii="Times New Roman" w:hAnsi="Times New Roman" w:cs="Times New Roman"/>
@@ -28278,7 +26595,6 @@
         </w:rPr>
         <w:t>.</w:t>
       </w:r>
-      <w:proofErr w:type="spellStart"/>
       <w:r>
         <w:rPr>
           <w:rFonts w:ascii="Times New Roman" w:hAnsi="Times New Roman" w:cs="Times New Roman"/>
@@ -28289,7 +26605,6 @@
         </w:rPr>
         <w:t>js</w:t>
       </w:r>
-      <w:proofErr w:type="spellEnd"/>
       <w:r>
         <w:rPr>
           <w:rFonts w:ascii="Times New Roman" w:hAnsi="Times New Roman" w:cs="Times New Roman"/>
@@ -28501,7 +26816,6 @@
         </w:rPr>
         <w:t>.</w:t>
       </w:r>
-      <w:proofErr w:type="spellStart"/>
       <w:r>
         <w:rPr>
           <w:rFonts w:ascii="Times New Roman" w:hAnsi="Times New Roman" w:cs="Times New Roman"/>
@@ -28512,7 +26826,6 @@
         </w:rPr>
         <w:t>papaparse</w:t>
       </w:r>
-      <w:proofErr w:type="spellEnd"/>
       <w:r>
         <w:rPr>
           <w:rFonts w:ascii="Times New Roman" w:hAnsi="Times New Roman" w:cs="Times New Roman"/>
@@ -28634,7 +26947,6 @@
         </w:rPr>
         <w:t>.</w:t>
       </w:r>
-      <w:proofErr w:type="spellStart"/>
       <w:r>
         <w:rPr>
           <w:rFonts w:ascii="Times New Roman" w:hAnsi="Times New Roman" w:cs="Times New Roman"/>
@@ -28645,7 +26957,6 @@
         </w:rPr>
         <w:t>js</w:t>
       </w:r>
-      <w:proofErr w:type="spellEnd"/>
       <w:r>
         <w:rPr>
           <w:rFonts w:ascii="Times New Roman" w:hAnsi="Times New Roman" w:cs="Times New Roman"/>
@@ -28712,7 +27023,6 @@
         </w:rPr>
         <w:t>.</w:t>
       </w:r>
-      <w:proofErr w:type="spellStart"/>
       <w:r>
         <w:rPr>
           <w:rFonts w:ascii="Times New Roman" w:hAnsi="Times New Roman" w:cs="Times New Roman"/>
@@ -28723,7 +27033,6 @@
         </w:rPr>
         <w:t>js</w:t>
       </w:r>
-      <w:proofErr w:type="spellEnd"/>
       <w:r>
         <w:rPr>
           <w:rFonts w:ascii="Times New Roman" w:hAnsi="Times New Roman" w:cs="Times New Roman"/>
@@ -29000,7 +27309,6 @@
         </w:rPr>
         <w:t>.</w:t>
       </w:r>
-      <w:proofErr w:type="spellStart"/>
       <w:r>
         <w:rPr>
           <w:rFonts w:ascii="Times New Roman" w:hAnsi="Times New Roman" w:cs="Times New Roman"/>
@@ -29011,7 +27319,6 @@
         </w:rPr>
         <w:t>mozilla</w:t>
       </w:r>
-      <w:proofErr w:type="spellEnd"/>
       <w:r>
         <w:rPr>
           <w:rFonts w:ascii="Times New Roman" w:hAnsi="Times New Roman" w:cs="Times New Roman"/>
@@ -29040,7 +27347,6 @@
         </w:rPr>
         <w:t>/</w:t>
       </w:r>
-      <w:proofErr w:type="spellStart"/>
       <w:r>
         <w:rPr>
           <w:rFonts w:ascii="Times New Roman" w:hAnsi="Times New Roman" w:cs="Times New Roman"/>
@@ -29051,7 +27357,6 @@
         </w:rPr>
         <w:t>en</w:t>
       </w:r>
-      <w:proofErr w:type="spellEnd"/>
       <w:r>
         <w:rPr>
           <w:rFonts w:ascii="Times New Roman" w:hAnsi="Times New Roman" w:cs="Times New Roman"/>
@@ -29306,7 +27611,6 @@
         </w:rPr>
         <w:t xml:space="preserve"> [Электронный ресурс]: </w:t>
       </w:r>
-      <w:proofErr w:type="spellStart"/>
       <w:r>
         <w:rPr>
           <w:rFonts w:ascii="Times New Roman" w:hAnsi="Times New Roman" w:cs="Times New Roman"/>
@@ -29317,7 +27621,6 @@
         </w:rPr>
         <w:t>XTech</w:t>
       </w:r>
-      <w:proofErr w:type="spellEnd"/>
       <w:r>
         <w:rPr>
           <w:rFonts w:ascii="Times New Roman" w:hAnsi="Times New Roman" w:cs="Times New Roman"/>
@@ -29537,7 +27840,6 @@
         </w:rPr>
         <w:t>.</w:t>
       </w:r>
-      <w:proofErr w:type="spellStart"/>
       <w:r>
         <w:rPr>
           <w:rFonts w:ascii="Times New Roman" w:hAnsi="Times New Roman" w:cs="Times New Roman"/>
@@ -29548,7 +27850,6 @@
         </w:rPr>
         <w:t>js</w:t>
       </w:r>
-      <w:proofErr w:type="spellEnd"/>
       <w:r>
         <w:rPr>
           <w:rFonts w:ascii="Times New Roman" w:hAnsi="Times New Roman" w:cs="Times New Roman"/>
@@ -29711,7 +28012,6 @@
         </w:rPr>
         <w:t>://</w:t>
       </w:r>
-      <w:proofErr w:type="spellStart"/>
       <w:r>
         <w:rPr>
           <w:rFonts w:ascii="Times New Roman" w:hAnsi="Times New Roman" w:cs="Times New Roman"/>
@@ -29722,7 +28022,6 @@
         </w:rPr>
         <w:t>babeljs</w:t>
       </w:r>
-      <w:proofErr w:type="spellEnd"/>
       <w:r>
         <w:rPr>
           <w:rFonts w:ascii="Times New Roman" w:hAnsi="Times New Roman" w:cs="Times New Roman"/>
@@ -29904,7 +28203,6 @@
         </w:rPr>
         <w:t>://</w:t>
       </w:r>
-      <w:proofErr w:type="spellStart"/>
       <w:r>
         <w:rPr>
           <w:rFonts w:ascii="Times New Roman" w:hAnsi="Times New Roman" w:cs="Times New Roman"/>
@@ -29915,7 +28213,6 @@
         </w:rPr>
         <w:t>ru</w:t>
       </w:r>
-      <w:proofErr w:type="spellEnd"/>
       <w:r>
         <w:rPr>
           <w:rFonts w:ascii="Times New Roman" w:hAnsi="Times New Roman" w:cs="Times New Roman"/>
@@ -29925,7 +28222,6 @@
         </w:rPr>
         <w:t>.</w:t>
       </w:r>
-      <w:proofErr w:type="spellStart"/>
       <w:r>
         <w:rPr>
           <w:rFonts w:ascii="Times New Roman" w:hAnsi="Times New Roman" w:cs="Times New Roman"/>
@@ -29936,7 +28232,6 @@
         </w:rPr>
         <w:t>reactjs</w:t>
       </w:r>
-      <w:proofErr w:type="spellEnd"/>
       <w:r>
         <w:rPr>
           <w:rFonts w:ascii="Times New Roman" w:hAnsi="Times New Roman" w:cs="Times New Roman"/>
@@ -30039,7 +28334,6 @@
         </w:rPr>
         <w:t xml:space="preserve"> </w:t>
       </w:r>
-      <w:proofErr w:type="spellStart"/>
       <w:r>
         <w:rPr>
           <w:rFonts w:ascii="Times New Roman" w:hAnsi="Times New Roman" w:cs="Times New Roman"/>
@@ -30050,7 +28344,6 @@
         </w:rPr>
         <w:t>OpenJS</w:t>
       </w:r>
-      <w:proofErr w:type="spellEnd"/>
       <w:r>
         <w:rPr>
           <w:rFonts w:ascii="Times New Roman" w:hAnsi="Times New Roman" w:cs="Times New Roman"/>
@@ -30117,7 +28410,6 @@
         </w:rPr>
         <w:t>.</w:t>
       </w:r>
-      <w:proofErr w:type="spellStart"/>
       <w:r>
         <w:rPr>
           <w:rFonts w:ascii="Times New Roman" w:hAnsi="Times New Roman" w:cs="Times New Roman"/>
@@ -30128,7 +28420,6 @@
         </w:rPr>
         <w:t>electronjs</w:t>
       </w:r>
-      <w:proofErr w:type="spellEnd"/>
       <w:r>
         <w:rPr>
           <w:rFonts w:ascii="Times New Roman" w:hAnsi="Times New Roman" w:cs="Times New Roman"/>
@@ -30176,7 +28467,6 @@
         </w:rPr>
         <w:t>/</w:t>
       </w:r>
-      <w:proofErr w:type="spellStart"/>
       <w:r>
         <w:rPr>
           <w:rFonts w:ascii="Times New Roman" w:hAnsi="Times New Roman" w:cs="Times New Roman"/>
@@ -30187,7 +28477,6 @@
         </w:rPr>
         <w:t>api</w:t>
       </w:r>
-      <w:proofErr w:type="spellEnd"/>
       <w:r>
         <w:rPr>
           <w:rFonts w:ascii="Times New Roman" w:hAnsi="Times New Roman" w:cs="Times New Roman"/>
@@ -30345,7 +28634,6 @@
         </w:rPr>
         <w:t>/</w:t>
       </w:r>
-      <w:proofErr w:type="spellStart"/>
       <w:r>
         <w:rPr>
           <w:rFonts w:ascii="Times New Roman" w:hAnsi="Times New Roman" w:cs="Times New Roman"/>
@@ -30356,7 +28644,6 @@
         </w:rPr>
         <w:t>uch</w:t>
       </w:r>
-      <w:proofErr w:type="spellEnd"/>
       <w:r>
         <w:rPr>
           <w:rFonts w:ascii="Times New Roman" w:hAnsi="Times New Roman" w:cs="Times New Roman"/>
@@ -30447,27 +28734,7 @@
           <w:szCs w:val="24"/>
           <w:shd w:val="clear" w:color="auto" w:fill="FFFFFF"/>
         </w:rPr>
-        <w:t xml:space="preserve">Биполярное и </w:t>
-      </w:r>
-      <w:proofErr w:type="spellStart"/>
-      <w:r>
-        <w:rPr>
-          <w:rFonts w:ascii="Times New Roman" w:hAnsi="Times New Roman" w:cs="Times New Roman"/>
-          <w:sz w:val="24"/>
-          <w:szCs w:val="24"/>
-          <w:shd w:val="clear" w:color="auto" w:fill="FFFFFF"/>
-        </w:rPr>
-        <w:t>монополярное</w:t>
-      </w:r>
-      <w:proofErr w:type="spellEnd"/>
-      <w:r>
-        <w:rPr>
-          <w:rFonts w:ascii="Times New Roman" w:hAnsi="Times New Roman" w:cs="Times New Roman"/>
-          <w:sz w:val="24"/>
-          <w:szCs w:val="24"/>
-          <w:shd w:val="clear" w:color="auto" w:fill="FFFFFF"/>
-        </w:rPr>
-        <w:t xml:space="preserve"> отведения ЭЭГ электродов [Электронный ресурс]: </w:t>
+        <w:t xml:space="preserve">Биполярное и монополярное отведения ЭЭГ электродов [Электронный ресурс]: </w:t>
       </w:r>
       <w:r>
         <w:rPr>
@@ -30573,7 +28840,6 @@
         </w:rPr>
         <w:t>/</w:t>
       </w:r>
-      <w:proofErr w:type="spellStart"/>
       <w:r>
         <w:rPr>
           <w:rFonts w:ascii="Times New Roman" w:hAnsi="Times New Roman" w:cs="Times New Roman"/>
@@ -30583,7 +28849,6 @@
         </w:rPr>
         <w:t>ээг</w:t>
       </w:r>
-      <w:proofErr w:type="spellEnd"/>
       <w:r>
         <w:rPr>
           <w:rFonts w:ascii="Times New Roman" w:hAnsi="Times New Roman" w:cs="Times New Roman"/>
@@ -30759,7 +29024,6 @@
         </w:rPr>
         <w:t>/</w:t>
       </w:r>
-      <w:proofErr w:type="spellStart"/>
       <w:r>
         <w:rPr>
           <w:rFonts w:ascii="Times New Roman" w:hAnsi="Times New Roman" w:cs="Times New Roman"/>
@@ -30769,7 +29033,6 @@
         </w:rPr>
         <w:t>ээг</w:t>
       </w:r>
-      <w:proofErr w:type="spellEnd"/>
       <w:r>
         <w:rPr>
           <w:rFonts w:ascii="Times New Roman" w:hAnsi="Times New Roman" w:cs="Times New Roman"/>
@@ -30830,27 +29093,7 @@
           <w:szCs w:val="24"/>
           <w:shd w:val="clear" w:color="auto" w:fill="FFFFFF"/>
         </w:rPr>
-        <w:t xml:space="preserve">Биполярное и </w:t>
-      </w:r>
-      <w:proofErr w:type="spellStart"/>
-      <w:r>
-        <w:rPr>
-          <w:rFonts w:ascii="Times New Roman" w:hAnsi="Times New Roman" w:cs="Times New Roman"/>
-          <w:sz w:val="24"/>
-          <w:szCs w:val="24"/>
-          <w:shd w:val="clear" w:color="auto" w:fill="FFFFFF"/>
-        </w:rPr>
-        <w:t>монополярное</w:t>
-      </w:r>
-      <w:proofErr w:type="spellEnd"/>
-      <w:r>
-        <w:rPr>
-          <w:rFonts w:ascii="Times New Roman" w:hAnsi="Times New Roman" w:cs="Times New Roman"/>
-          <w:sz w:val="24"/>
-          <w:szCs w:val="24"/>
-          <w:shd w:val="clear" w:color="auto" w:fill="FFFFFF"/>
-        </w:rPr>
-        <w:t xml:space="preserve"> отведения ЭЭГ электродов [Электронный ресурс]: </w:t>
+        <w:t xml:space="preserve">Биполярное и монополярное отведения ЭЭГ электродов [Электронный ресурс]: </w:t>
       </w:r>
       <w:r>
         <w:rPr>
@@ -31007,27 +29250,7 @@
           <w:szCs w:val="24"/>
           <w:shd w:val="clear" w:color="auto" w:fill="FFFFFF"/>
         </w:rPr>
-        <w:t xml:space="preserve">Биполярное и </w:t>
-      </w:r>
-      <w:proofErr w:type="spellStart"/>
-      <w:r>
-        <w:rPr>
-          <w:rFonts w:ascii="Times New Roman" w:hAnsi="Times New Roman" w:cs="Times New Roman"/>
-          <w:sz w:val="24"/>
-          <w:szCs w:val="24"/>
-          <w:shd w:val="clear" w:color="auto" w:fill="FFFFFF"/>
-        </w:rPr>
-        <w:t>монополярное</w:t>
-      </w:r>
-      <w:proofErr w:type="spellEnd"/>
-      <w:r>
-        <w:rPr>
-          <w:rFonts w:ascii="Times New Roman" w:hAnsi="Times New Roman" w:cs="Times New Roman"/>
-          <w:sz w:val="24"/>
-          <w:szCs w:val="24"/>
-          <w:shd w:val="clear" w:color="auto" w:fill="FFFFFF"/>
-        </w:rPr>
-        <w:t xml:space="preserve"> отведения ЭЭГ электродов [Электронный ресурс]: </w:t>
+        <w:t xml:space="preserve">Биполярное и монополярное отведения ЭЭГ электродов [Электронный ресурс]: </w:t>
       </w:r>
       <w:r>
         <w:rPr>
@@ -31186,74 +29409,7 @@
           <w:shd w:val="clear" w:color="auto" w:fill="FFFFFF"/>
           <w:lang w:val="en-US"/>
         </w:rPr>
-        <w:lastRenderedPageBreak/>
-        <w:t xml:space="preserve">Perrin, M., </w:t>
-      </w:r>
-      <w:proofErr w:type="spellStart"/>
-      <w:r>
-        <w:rPr>
-          <w:rFonts w:ascii="Times New Roman" w:hAnsi="Times New Roman" w:cs="Times New Roman"/>
-          <w:sz w:val="24"/>
-          <w:szCs w:val="24"/>
-          <w:shd w:val="clear" w:color="auto" w:fill="FFFFFF"/>
-          <w:lang w:val="en-US"/>
-        </w:rPr>
-        <w:t>Maby</w:t>
-      </w:r>
-      <w:proofErr w:type="spellEnd"/>
-      <w:r>
-        <w:rPr>
-          <w:rFonts w:ascii="Times New Roman" w:hAnsi="Times New Roman" w:cs="Times New Roman"/>
-          <w:sz w:val="24"/>
-          <w:szCs w:val="24"/>
-          <w:shd w:val="clear" w:color="auto" w:fill="FFFFFF"/>
-          <w:lang w:val="en-US"/>
-        </w:rPr>
-        <w:t xml:space="preserve">, E., </w:t>
-      </w:r>
-      <w:proofErr w:type="spellStart"/>
-      <w:r>
-        <w:rPr>
-          <w:rFonts w:ascii="Times New Roman" w:hAnsi="Times New Roman" w:cs="Times New Roman"/>
-          <w:sz w:val="24"/>
-          <w:szCs w:val="24"/>
-          <w:shd w:val="clear" w:color="auto" w:fill="FFFFFF"/>
-          <w:lang w:val="en-US"/>
-        </w:rPr>
-        <w:t>Daligault</w:t>
-      </w:r>
-      <w:proofErr w:type="spellEnd"/>
-      <w:r>
-        <w:rPr>
-          <w:rFonts w:ascii="Times New Roman" w:hAnsi="Times New Roman" w:cs="Times New Roman"/>
-          <w:sz w:val="24"/>
-          <w:szCs w:val="24"/>
-          <w:shd w:val="clear" w:color="auto" w:fill="FFFFFF"/>
-          <w:lang w:val="en-US"/>
-        </w:rPr>
-        <w:t xml:space="preserve">, S., Bertrand, O., &amp; </w:t>
-      </w:r>
-      <w:proofErr w:type="spellStart"/>
-      <w:r>
-        <w:rPr>
-          <w:rFonts w:ascii="Times New Roman" w:hAnsi="Times New Roman" w:cs="Times New Roman"/>
-          <w:sz w:val="24"/>
-          <w:szCs w:val="24"/>
-          <w:shd w:val="clear" w:color="auto" w:fill="FFFFFF"/>
-          <w:lang w:val="en-US"/>
-        </w:rPr>
-        <w:t>Mattout</w:t>
-      </w:r>
-      <w:proofErr w:type="spellEnd"/>
-      <w:r>
-        <w:rPr>
-          <w:rFonts w:ascii="Times New Roman" w:hAnsi="Times New Roman" w:cs="Times New Roman"/>
-          <w:sz w:val="24"/>
-          <w:szCs w:val="24"/>
-          <w:shd w:val="clear" w:color="auto" w:fill="FFFFFF"/>
-          <w:lang w:val="en-US"/>
-        </w:rPr>
-        <w:t>, J. Objective and subjective evaluation of online error correction during P300-based spelling. Advances in Human-Computer Interaction, 2012, 4.</w:t>
+        <w:t>Perrin, M., Maby, E., Daligault, S., Bertrand, O., &amp; Mattout, J. Objective and subjective evaluation of online error correction during P300-based spelling. Advances in Human-Computer Interaction, 2012, 4.</w:t>
       </w:r>
     </w:p>
     <w:p>
@@ -31359,8 +29515,8 @@
       </w:pPr>
     </w:p>
     <w:sectPr>
-      <w:headerReference w:type="default" r:id="rId13"/>
-      <w:footerReference w:type="default" r:id="rId14"/>
+      <w:headerReference w:type="default" r:id="rId14"/>
+      <w:footerReference w:type="default" r:id="rId15"/>
       <w:pgSz w:w="11906" w:h="16838"/>
       <w:pgMar w:top="1134" w:right="567" w:bottom="1134" w:left="1418" w:header="709" w:footer="709" w:gutter="0"/>
       <w:pgNumType w:start="2"/>

</xml_diff>